<commit_message>
little change in block diagram
</commit_message>
<xml_diff>
--- a/2block/1/Доклад1.docx
+++ b/2block/1/Доклад1.docx
@@ -502,6 +502,7 @@
         </w:rPr>
         <w:t>, х</w:t>
       </w:r>
+      <w:proofErr w:type="gramStart"/>
       <w:r>
         <w:rPr>
           <w:rFonts w:ascii="Times New Roman" w:hAnsi="Times New Roman"/>
@@ -517,7 +518,16 @@
           <w:sz w:val="28"/>
           <w:szCs w:val="28"/>
         </w:rPr>
-        <w:t>,…, х</w:t>
+        <w:t>,…</w:t>
+      </w:r>
+      <w:proofErr w:type="gramEnd"/>
+      <w:r>
+        <w:rPr>
+          <w:rFonts w:ascii="Times New Roman" w:hAnsi="Times New Roman"/>
+          <w:sz w:val="28"/>
+          <w:szCs w:val="28"/>
+        </w:rPr>
+        <w:t>, х</w:t>
       </w:r>
       <w:r>
         <w:rPr>
@@ -825,7 +835,27 @@
           <w:sz w:val="20"/>
           <w:szCs w:val="20"/>
         </w:rPr>
-        <w:t>: Array Of Integer;</w:t>
+        <w:t xml:space="preserve">: Array </w:t>
+      </w:r>
+      <w:proofErr w:type="gramStart"/>
+      <w:r>
+        <w:rPr>
+          <w:rFonts w:ascii="Consolas" w:eastAsia="Consolas" w:hAnsi="Consolas" w:cs="Consolas"/>
+          <w:iCs/>
+          <w:sz w:val="20"/>
+          <w:szCs w:val="20"/>
+        </w:rPr>
+        <w:t>Of</w:t>
+      </w:r>
+      <w:proofErr w:type="gramEnd"/>
+      <w:r>
+        <w:rPr>
+          <w:rFonts w:ascii="Consolas" w:eastAsia="Consolas" w:hAnsi="Consolas" w:cs="Consolas"/>
+          <w:iCs/>
+          <w:sz w:val="20"/>
+          <w:szCs w:val="20"/>
+        </w:rPr>
+        <w:t xml:space="preserve"> Integer;</w:t>
       </w:r>
     </w:p>
     <w:p>
@@ -1073,6 +1103,7 @@
         <w:t xml:space="preserve">    </w:t>
       </w:r>
       <w:proofErr w:type="spellStart"/>
+      <w:proofErr w:type="gramStart"/>
       <w:r>
         <w:rPr>
           <w:rFonts w:ascii="Consolas" w:eastAsia="Consolas" w:hAnsi="Consolas" w:cs="Consolas"/>
@@ -1090,7 +1121,17 @@
           <w:sz w:val="20"/>
           <w:szCs w:val="20"/>
         </w:rPr>
-        <w:t xml:space="preserve"> := </w:t>
+        <w:t xml:space="preserve"> :</w:t>
+      </w:r>
+      <w:proofErr w:type="gramEnd"/>
+      <w:r>
+        <w:rPr>
+          <w:rFonts w:ascii="Consolas" w:eastAsia="Consolas" w:hAnsi="Consolas" w:cs="Consolas"/>
+          <w:iCs/>
+          <w:sz w:val="20"/>
+          <w:szCs w:val="20"/>
+        </w:rPr>
+        <w:t xml:space="preserve">= </w:t>
       </w:r>
       <w:proofErr w:type="spellStart"/>
       <w:r>
@@ -1132,6 +1173,7 @@
         <w:t xml:space="preserve">    </w:t>
       </w:r>
       <w:proofErr w:type="spellStart"/>
+      <w:proofErr w:type="gramStart"/>
       <w:r>
         <w:rPr>
           <w:rFonts w:ascii="Consolas" w:eastAsia="Consolas" w:hAnsi="Consolas" w:cs="Consolas"/>
@@ -1149,7 +1191,17 @@
           <w:sz w:val="20"/>
           <w:szCs w:val="20"/>
         </w:rPr>
-        <w:t xml:space="preserve"> := -</w:t>
+        <w:t xml:space="preserve"> :</w:t>
+      </w:r>
+      <w:proofErr w:type="gramEnd"/>
+      <w:r>
+        <w:rPr>
+          <w:rFonts w:ascii="Consolas" w:eastAsia="Consolas" w:hAnsi="Consolas" w:cs="Consolas"/>
+          <w:iCs/>
+          <w:sz w:val="20"/>
+          <w:szCs w:val="20"/>
+        </w:rPr>
+        <w:t>= -</w:t>
       </w:r>
       <w:proofErr w:type="spellStart"/>
       <w:r>
@@ -1188,28 +1240,49 @@
           <w:sz w:val="20"/>
           <w:szCs w:val="20"/>
         </w:rPr>
-        <w:t xml:space="preserve">    Sum := 0;</w:t>
-      </w:r>
-    </w:p>
-    <w:p>
-      <w:pPr>
-        <w:rPr>
-          <w:rFonts w:ascii="Consolas" w:eastAsia="Consolas" w:hAnsi="Consolas" w:cs="Consolas"/>
-          <w:iCs/>
-          <w:sz w:val="20"/>
-          <w:szCs w:val="20"/>
-        </w:rPr>
-      </w:pPr>
-      <w:r>
-        <w:rPr>
-          <w:rFonts w:ascii="Consolas" w:eastAsia="Consolas" w:hAnsi="Consolas" w:cs="Consolas"/>
-          <w:iCs/>
-          <w:sz w:val="20"/>
-          <w:szCs w:val="20"/>
-        </w:rPr>
         <w:t xml:space="preserve">    </w:t>
       </w:r>
-      <w:proofErr w:type="spellStart"/>
+      <w:proofErr w:type="gramStart"/>
+      <w:r>
+        <w:rPr>
+          <w:rFonts w:ascii="Consolas" w:eastAsia="Consolas" w:hAnsi="Consolas" w:cs="Consolas"/>
+          <w:iCs/>
+          <w:sz w:val="20"/>
+          <w:szCs w:val="20"/>
+        </w:rPr>
+        <w:t>Sum :</w:t>
+      </w:r>
+      <w:proofErr w:type="gramEnd"/>
+      <w:r>
+        <w:rPr>
+          <w:rFonts w:ascii="Consolas" w:eastAsia="Consolas" w:hAnsi="Consolas" w:cs="Consolas"/>
+          <w:iCs/>
+          <w:sz w:val="20"/>
+          <w:szCs w:val="20"/>
+        </w:rPr>
+        <w:t>= 0;</w:t>
+      </w:r>
+    </w:p>
+    <w:p>
+      <w:pPr>
+        <w:rPr>
+          <w:rFonts w:ascii="Consolas" w:eastAsia="Consolas" w:hAnsi="Consolas" w:cs="Consolas"/>
+          <w:iCs/>
+          <w:sz w:val="20"/>
+          <w:szCs w:val="20"/>
+        </w:rPr>
+      </w:pPr>
+      <w:r>
+        <w:rPr>
+          <w:rFonts w:ascii="Consolas" w:eastAsia="Consolas" w:hAnsi="Consolas" w:cs="Consolas"/>
+          <w:iCs/>
+          <w:sz w:val="20"/>
+          <w:szCs w:val="20"/>
+        </w:rPr>
+        <w:t xml:space="preserve">    </w:t>
+      </w:r>
+      <w:proofErr w:type="spellStart"/>
+      <w:proofErr w:type="gramStart"/>
       <w:r>
         <w:rPr>
           <w:rFonts w:ascii="Consolas" w:eastAsia="Consolas" w:hAnsi="Consolas" w:cs="Consolas"/>
@@ -1227,7 +1300,17 @@
           <w:sz w:val="20"/>
           <w:szCs w:val="20"/>
         </w:rPr>
-        <w:t xml:space="preserve"> := 0;</w:t>
+        <w:t xml:space="preserve"> :</w:t>
+      </w:r>
+      <w:proofErr w:type="gramEnd"/>
+      <w:r>
+        <w:rPr>
+          <w:rFonts w:ascii="Consolas" w:eastAsia="Consolas" w:hAnsi="Consolas" w:cs="Consolas"/>
+          <w:iCs/>
+          <w:sz w:val="20"/>
+          <w:szCs w:val="20"/>
+        </w:rPr>
+        <w:t>= 0;</w:t>
       </w:r>
     </w:p>
     <w:p>
@@ -1249,6 +1332,7 @@
         <w:t xml:space="preserve">    </w:t>
       </w:r>
       <w:proofErr w:type="spellStart"/>
+      <w:proofErr w:type="gramStart"/>
       <w:r>
         <w:rPr>
           <w:rFonts w:ascii="Consolas" w:eastAsia="Consolas" w:hAnsi="Consolas" w:cs="Consolas"/>
@@ -1266,44 +1350,27 @@
           <w:sz w:val="20"/>
           <w:szCs w:val="20"/>
         </w:rPr>
-        <w:t xml:space="preserve"> := 0;</w:t>
-      </w:r>
-    </w:p>
-    <w:p>
-      <w:pPr>
-        <w:rPr>
-          <w:rFonts w:ascii="Consolas" w:eastAsia="Consolas" w:hAnsi="Consolas" w:cs="Consolas"/>
-          <w:iCs/>
-          <w:sz w:val="20"/>
-          <w:szCs w:val="20"/>
-        </w:rPr>
-      </w:pPr>
-      <w:r>
-        <w:rPr>
-          <w:rFonts w:ascii="Consolas" w:eastAsia="Consolas" w:hAnsi="Consolas" w:cs="Consolas"/>
-          <w:iCs/>
-          <w:sz w:val="20"/>
-          <w:szCs w:val="20"/>
-        </w:rPr>
-        <w:t xml:space="preserve">    Average</w:t>
-      </w:r>
-      <w:r>
-        <w:rPr>
-          <w:rFonts w:ascii="Consolas" w:eastAsia="Consolas" w:hAnsi="Consolas" w:cs="Consolas"/>
-          <w:iCs/>
-          <w:sz w:val="20"/>
-          <w:szCs w:val="20"/>
-        </w:rPr>
-        <w:t xml:space="preserve"> := 0;</w:t>
-      </w:r>
-    </w:p>
-    <w:p>
-      <w:pPr>
-        <w:rPr>
-          <w:rFonts w:ascii="Consolas" w:eastAsia="Consolas" w:hAnsi="Consolas" w:cs="Consolas"/>
-          <w:iCs/>
-          <w:sz w:val="20"/>
-          <w:szCs w:val="20"/>
+        <w:t xml:space="preserve"> :</w:t>
+      </w:r>
+      <w:proofErr w:type="gramEnd"/>
+      <w:r>
+        <w:rPr>
+          <w:rFonts w:ascii="Consolas" w:eastAsia="Consolas" w:hAnsi="Consolas" w:cs="Consolas"/>
+          <w:iCs/>
+          <w:sz w:val="20"/>
+          <w:szCs w:val="20"/>
+        </w:rPr>
+        <w:t>= 0;</w:t>
+      </w:r>
+    </w:p>
+    <w:p>
+      <w:pPr>
+        <w:rPr>
+          <w:rFonts w:ascii="Consolas" w:eastAsia="Consolas" w:hAnsi="Consolas" w:cs="Consolas"/>
+          <w:iCs/>
+          <w:sz w:val="20"/>
+          <w:szCs w:val="20"/>
+          <w:lang w:val="ru-RU"/>
         </w:rPr>
       </w:pPr>
       <w:r>
@@ -1315,7 +1382,60 @@
         </w:rPr>
         <w:t xml:space="preserve">    </w:t>
       </w:r>
-      <w:proofErr w:type="spellStart"/>
+      <w:proofErr w:type="gramStart"/>
+      <w:r>
+        <w:rPr>
+          <w:rFonts w:ascii="Consolas" w:eastAsia="Consolas" w:hAnsi="Consolas" w:cs="Consolas"/>
+          <w:iCs/>
+          <w:sz w:val="20"/>
+          <w:szCs w:val="20"/>
+        </w:rPr>
+        <w:t>Average</w:t>
+      </w:r>
+      <w:r>
+        <w:rPr>
+          <w:rFonts w:ascii="Consolas" w:eastAsia="Consolas" w:hAnsi="Consolas" w:cs="Consolas"/>
+          <w:iCs/>
+          <w:sz w:val="20"/>
+          <w:szCs w:val="20"/>
+          <w:lang w:val="ru-RU"/>
+        </w:rPr>
+        <w:t xml:space="preserve"> :</w:t>
+      </w:r>
+      <w:proofErr w:type="gramEnd"/>
+      <w:r>
+        <w:rPr>
+          <w:rFonts w:ascii="Consolas" w:eastAsia="Consolas" w:hAnsi="Consolas" w:cs="Consolas"/>
+          <w:iCs/>
+          <w:sz w:val="20"/>
+          <w:szCs w:val="20"/>
+          <w:lang w:val="ru-RU"/>
+        </w:rPr>
+        <w:t>= 0;</w:t>
+      </w:r>
+    </w:p>
+    <w:p>
+      <w:pPr>
+        <w:rPr>
+          <w:rFonts w:ascii="Consolas" w:eastAsia="Consolas" w:hAnsi="Consolas" w:cs="Consolas"/>
+          <w:iCs/>
+          <w:sz w:val="20"/>
+          <w:szCs w:val="20"/>
+          <w:lang w:val="ru-RU"/>
+        </w:rPr>
+      </w:pPr>
+      <w:r>
+        <w:rPr>
+          <w:rFonts w:ascii="Consolas" w:eastAsia="Consolas" w:hAnsi="Consolas" w:cs="Consolas"/>
+          <w:iCs/>
+          <w:sz w:val="20"/>
+          <w:szCs w:val="20"/>
+          <w:lang w:val="ru-RU"/>
+        </w:rPr>
+        <w:t xml:space="preserve">    </w:t>
+      </w:r>
+      <w:proofErr w:type="spellStart"/>
+      <w:proofErr w:type="gramStart"/>
       <w:r>
         <w:rPr>
           <w:rFonts w:ascii="Consolas" w:eastAsia="Consolas" w:hAnsi="Consolas" w:cs="Consolas"/>
@@ -1332,29 +1452,44 @@
           <w:iCs/>
           <w:sz w:val="20"/>
           <w:szCs w:val="20"/>
-        </w:rPr>
-        <w:t xml:space="preserve"> := 0;</w:t>
-      </w:r>
-    </w:p>
-    <w:p>
-      <w:pPr>
-        <w:rPr>
-          <w:rFonts w:ascii="Consolas" w:eastAsia="Consolas" w:hAnsi="Consolas" w:cs="Consolas"/>
-          <w:iCs/>
-          <w:sz w:val="20"/>
-          <w:szCs w:val="20"/>
-        </w:rPr>
-      </w:pPr>
-      <w:r>
-        <w:rPr>
-          <w:rFonts w:ascii="Consolas" w:eastAsia="Consolas" w:hAnsi="Consolas" w:cs="Consolas"/>
-          <w:iCs/>
-          <w:sz w:val="20"/>
-          <w:szCs w:val="20"/>
+          <w:lang w:val="ru-RU"/>
+        </w:rPr>
+        <w:t xml:space="preserve"> :</w:t>
+      </w:r>
+      <w:proofErr w:type="gramEnd"/>
+      <w:r>
+        <w:rPr>
+          <w:rFonts w:ascii="Consolas" w:eastAsia="Consolas" w:hAnsi="Consolas" w:cs="Consolas"/>
+          <w:iCs/>
+          <w:sz w:val="20"/>
+          <w:szCs w:val="20"/>
+          <w:lang w:val="ru-RU"/>
+        </w:rPr>
+        <w:t>= 0;</w:t>
+      </w:r>
+    </w:p>
+    <w:p>
+      <w:pPr>
+        <w:rPr>
+          <w:rFonts w:ascii="Consolas" w:eastAsia="Consolas" w:hAnsi="Consolas" w:cs="Consolas"/>
+          <w:iCs/>
+          <w:sz w:val="20"/>
+          <w:szCs w:val="20"/>
+          <w:lang w:val="ru-RU"/>
+        </w:rPr>
+      </w:pPr>
+      <w:r>
+        <w:rPr>
+          <w:rFonts w:ascii="Consolas" w:eastAsia="Consolas" w:hAnsi="Consolas" w:cs="Consolas"/>
+          <w:iCs/>
+          <w:sz w:val="20"/>
+          <w:szCs w:val="20"/>
+          <w:lang w:val="ru-RU"/>
         </w:rPr>
         <w:t xml:space="preserve">    </w:t>
       </w:r>
       <w:proofErr w:type="spellStart"/>
+      <w:proofErr w:type="gramStart"/>
       <w:r>
         <w:rPr>
           <w:rFonts w:ascii="Consolas" w:eastAsia="Consolas" w:hAnsi="Consolas" w:cs="Consolas"/>
@@ -1371,8 +1506,20 @@
           <w:iCs/>
           <w:sz w:val="20"/>
           <w:szCs w:val="20"/>
-        </w:rPr>
-        <w:t>('</w:t>
+          <w:lang w:val="ru-RU"/>
+        </w:rPr>
+        <w:t>(</w:t>
+      </w:r>
+      <w:proofErr w:type="gramEnd"/>
+      <w:r>
+        <w:rPr>
+          <w:rFonts w:ascii="Consolas" w:eastAsia="Consolas" w:hAnsi="Consolas" w:cs="Consolas"/>
+          <w:iCs/>
+          <w:sz w:val="20"/>
+          <w:szCs w:val="20"/>
+          <w:lang w:val="ru-RU"/>
+        </w:rPr>
+        <w:t>'</w:t>
       </w:r>
       <w:r>
         <w:rPr>
@@ -1390,6 +1537,7 @@
           <w:iCs/>
           <w:sz w:val="20"/>
           <w:szCs w:val="20"/>
+          <w:lang w:val="ru-RU"/>
         </w:rPr>
         <w:t xml:space="preserve"> </w:t>
       </w:r>
@@ -1409,6 +1557,7 @@
           <w:iCs/>
           <w:sz w:val="20"/>
           <w:szCs w:val="20"/>
+          <w:lang w:val="ru-RU"/>
         </w:rPr>
         <w:t xml:space="preserve"> </w:t>
       </w:r>
@@ -1428,6 +1577,7 @@
           <w:iCs/>
           <w:sz w:val="20"/>
           <w:szCs w:val="20"/>
+          <w:lang w:val="ru-RU"/>
         </w:rPr>
         <w:t xml:space="preserve"> </w:t>
       </w:r>
@@ -1447,6 +1597,7 @@
           <w:iCs/>
           <w:sz w:val="20"/>
           <w:szCs w:val="20"/>
+          <w:lang w:val="ru-RU"/>
         </w:rPr>
         <w:t xml:space="preserve"> </w:t>
       </w:r>
@@ -1466,6 +1617,7 @@
           <w:iCs/>
           <w:sz w:val="20"/>
           <w:szCs w:val="20"/>
+          <w:lang w:val="ru-RU"/>
         </w:rPr>
         <w:t xml:space="preserve"> </w:t>
       </w:r>
@@ -1485,6 +1637,7 @@
           <w:iCs/>
           <w:sz w:val="20"/>
           <w:szCs w:val="20"/>
+          <w:lang w:val="ru-RU"/>
         </w:rPr>
         <w:t xml:space="preserve"> ',</w:t>
       </w:r>
@@ -1505,6 +1658,7 @@
           <w:iCs/>
           <w:sz w:val="20"/>
           <w:szCs w:val="20"/>
+          <w:lang w:val="ru-RU"/>
         </w:rPr>
         <w:t xml:space="preserve">            </w:t>
       </w:r>
@@ -1591,6 +1745,7 @@
         <w:t xml:space="preserve">        </w:t>
       </w:r>
       <w:proofErr w:type="spellStart"/>
+      <w:proofErr w:type="gramStart"/>
       <w:r>
         <w:rPr>
           <w:rFonts w:ascii="Consolas" w:eastAsia="Consolas" w:hAnsi="Consolas" w:cs="Consolas"/>
@@ -1609,7 +1764,18 @@
           <w:szCs w:val="20"/>
           <w:lang w:val="ru-RU"/>
         </w:rPr>
-        <w:t xml:space="preserve"> := </w:t>
+        <w:t xml:space="preserve"> :</w:t>
+      </w:r>
+      <w:proofErr w:type="gramEnd"/>
+      <w:r>
+        <w:rPr>
+          <w:rFonts w:ascii="Consolas" w:eastAsia="Consolas" w:hAnsi="Consolas" w:cs="Consolas"/>
+          <w:iCs/>
+          <w:sz w:val="20"/>
+          <w:szCs w:val="20"/>
+          <w:lang w:val="ru-RU"/>
+        </w:rPr>
+        <w:t xml:space="preserve">= </w:t>
       </w:r>
       <w:r>
         <w:rPr>
@@ -1638,7 +1804,6 @@
           <w:iCs/>
           <w:sz w:val="20"/>
           <w:szCs w:val="20"/>
-          <w:lang w:val="ru-RU"/>
         </w:rPr>
       </w:pPr>
       <w:r>
@@ -1652,6 +1817,7 @@
         <w:t xml:space="preserve">        </w:t>
       </w:r>
       <w:proofErr w:type="spellStart"/>
+      <w:proofErr w:type="gramStart"/>
       <w:r>
         <w:rPr>
           <w:rFonts w:ascii="Consolas" w:eastAsia="Consolas" w:hAnsi="Consolas" w:cs="Consolas"/>
@@ -1668,9 +1834,18 @@
           <w:iCs/>
           <w:sz w:val="20"/>
           <w:szCs w:val="20"/>
-          <w:lang w:val="ru-RU"/>
-        </w:rPr>
-        <w:t>('</w:t>
+        </w:rPr>
+        <w:t>(</w:t>
+      </w:r>
+      <w:proofErr w:type="gramEnd"/>
+      <w:r>
+        <w:rPr>
+          <w:rFonts w:ascii="Consolas" w:eastAsia="Consolas" w:hAnsi="Consolas" w:cs="Consolas"/>
+          <w:iCs/>
+          <w:sz w:val="20"/>
+          <w:szCs w:val="20"/>
+        </w:rPr>
+        <w:t>'</w:t>
       </w:r>
       <w:r>
         <w:rPr>
@@ -1688,7 +1863,6 @@
           <w:iCs/>
           <w:sz w:val="20"/>
           <w:szCs w:val="20"/>
-          <w:lang w:val="ru-RU"/>
         </w:rPr>
         <w:t xml:space="preserve"> </w:t>
       </w:r>
@@ -1708,7 +1882,6 @@
           <w:iCs/>
           <w:sz w:val="20"/>
           <w:szCs w:val="20"/>
-          <w:lang w:val="ru-RU"/>
         </w:rPr>
         <w:t xml:space="preserve"> </w:t>
       </w:r>
@@ -1728,7 +1901,6 @@
           <w:iCs/>
           <w:sz w:val="20"/>
           <w:szCs w:val="20"/>
-          <w:lang w:val="ru-RU"/>
         </w:rPr>
         <w:t>');</w:t>
       </w:r>
@@ -1748,7 +1920,6 @@
           <w:iCs/>
           <w:sz w:val="20"/>
           <w:szCs w:val="20"/>
-          <w:lang w:val="ru-RU"/>
         </w:rPr>
         <w:t xml:space="preserve">        </w:t>
       </w:r>
@@ -1781,6 +1952,7 @@
         <w:t xml:space="preserve">            </w:t>
       </w:r>
       <w:proofErr w:type="spellStart"/>
+      <w:proofErr w:type="gramStart"/>
       <w:r>
         <w:rPr>
           <w:rFonts w:ascii="Consolas" w:eastAsia="Consolas" w:hAnsi="Consolas" w:cs="Consolas"/>
@@ -1801,6 +1973,7 @@
         <w:t>(</w:t>
       </w:r>
       <w:proofErr w:type="spellStart"/>
+      <w:proofErr w:type="gramEnd"/>
       <w:r>
         <w:rPr>
           <w:rFonts w:ascii="Consolas" w:eastAsia="Consolas" w:hAnsi="Consolas" w:cs="Consolas"/>
@@ -1860,6 +2033,7 @@
         <w:t xml:space="preserve">            </w:t>
       </w:r>
       <w:proofErr w:type="spellStart"/>
+      <w:proofErr w:type="gramStart"/>
       <w:r>
         <w:rPr>
           <w:rFonts w:ascii="Consolas" w:eastAsia="Consolas" w:hAnsi="Consolas" w:cs="Consolas"/>
@@ -1878,7 +2052,18 @@
           <w:szCs w:val="20"/>
           <w:lang w:val="ru-RU"/>
         </w:rPr>
-        <w:t>('Неверные входные данные');</w:t>
+        <w:t>(</w:t>
+      </w:r>
+      <w:proofErr w:type="gramEnd"/>
+      <w:r>
+        <w:rPr>
+          <w:rFonts w:ascii="Consolas" w:eastAsia="Consolas" w:hAnsi="Consolas" w:cs="Consolas"/>
+          <w:iCs/>
+          <w:sz w:val="20"/>
+          <w:szCs w:val="20"/>
+          <w:lang w:val="ru-RU"/>
+        </w:rPr>
+        <w:t>'Неверные входные данные');</w:t>
       </w:r>
     </w:p>
     <w:p>
@@ -1902,6 +2087,7 @@
         <w:t xml:space="preserve">            </w:t>
       </w:r>
       <w:proofErr w:type="spellStart"/>
+      <w:proofErr w:type="gramStart"/>
       <w:r>
         <w:rPr>
           <w:rFonts w:ascii="Consolas" w:eastAsia="Consolas" w:hAnsi="Consolas" w:cs="Consolas"/>
@@ -1920,7 +2106,18 @@
           <w:szCs w:val="20"/>
           <w:lang w:val="ru-RU"/>
         </w:rPr>
-        <w:t xml:space="preserve"> := </w:t>
+        <w:t xml:space="preserve"> :</w:t>
+      </w:r>
+      <w:proofErr w:type="gramEnd"/>
+      <w:r>
+        <w:rPr>
+          <w:rFonts w:ascii="Consolas" w:eastAsia="Consolas" w:hAnsi="Consolas" w:cs="Consolas"/>
+          <w:iCs/>
+          <w:sz w:val="20"/>
+          <w:szCs w:val="20"/>
+          <w:lang w:val="ru-RU"/>
+        </w:rPr>
+        <w:t xml:space="preserve">= </w:t>
       </w:r>
       <w:r>
         <w:rPr>
@@ -2091,6 +2288,7 @@
         <w:t xml:space="preserve">            </w:t>
       </w:r>
       <w:proofErr w:type="spellStart"/>
+      <w:proofErr w:type="gramStart"/>
       <w:r>
         <w:rPr>
           <w:rFonts w:ascii="Consolas" w:eastAsia="Consolas" w:hAnsi="Consolas" w:cs="Consolas"/>
@@ -2109,7 +2307,18 @@
           <w:szCs w:val="20"/>
           <w:lang w:val="ru-RU"/>
         </w:rPr>
-        <w:t xml:space="preserve"> := </w:t>
+        <w:t xml:space="preserve"> :</w:t>
+      </w:r>
+      <w:proofErr w:type="gramEnd"/>
+      <w:r>
+        <w:rPr>
+          <w:rFonts w:ascii="Consolas" w:eastAsia="Consolas" w:hAnsi="Consolas" w:cs="Consolas"/>
+          <w:iCs/>
+          <w:sz w:val="20"/>
+          <w:szCs w:val="20"/>
+          <w:lang w:val="ru-RU"/>
+        </w:rPr>
+        <w:t xml:space="preserve">= </w:t>
       </w:r>
       <w:r>
         <w:rPr>
@@ -2152,6 +2361,7 @@
         <w:t xml:space="preserve">            </w:t>
       </w:r>
       <w:proofErr w:type="spellStart"/>
+      <w:proofErr w:type="gramStart"/>
       <w:r>
         <w:rPr>
           <w:rFonts w:ascii="Consolas" w:eastAsia="Consolas" w:hAnsi="Consolas" w:cs="Consolas"/>
@@ -2170,7 +2380,18 @@
           <w:szCs w:val="20"/>
           <w:lang w:val="ru-RU"/>
         </w:rPr>
-        <w:t>('Количество элементов должно быть больше 0 и меньше ',</w:t>
+        <w:t>(</w:t>
+      </w:r>
+      <w:proofErr w:type="gramEnd"/>
+      <w:r>
+        <w:rPr>
+          <w:rFonts w:ascii="Consolas" w:eastAsia="Consolas" w:hAnsi="Consolas" w:cs="Consolas"/>
+          <w:iCs/>
+          <w:sz w:val="20"/>
+          <w:szCs w:val="20"/>
+          <w:lang w:val="ru-RU"/>
+        </w:rPr>
+        <w:t>'Количество элементов должно быть больше 0 и меньше ',</w:t>
       </w:r>
     </w:p>
     <w:p>
@@ -2279,6 +2500,7 @@
         <w:t xml:space="preserve">    </w:t>
       </w:r>
       <w:proofErr w:type="spellStart"/>
+      <w:proofErr w:type="gramStart"/>
       <w:r>
         <w:rPr>
           <w:rFonts w:ascii="Consolas" w:eastAsia="Consolas" w:hAnsi="Consolas" w:cs="Consolas"/>
@@ -2296,7 +2518,17 @@
           <w:sz w:val="20"/>
           <w:szCs w:val="20"/>
         </w:rPr>
-        <w:t xml:space="preserve"> := </w:t>
+        <w:t xml:space="preserve"> :</w:t>
+      </w:r>
+      <w:proofErr w:type="gramEnd"/>
+      <w:r>
+        <w:rPr>
+          <w:rFonts w:ascii="Consolas" w:eastAsia="Consolas" w:hAnsi="Consolas" w:cs="Consolas"/>
+          <w:iCs/>
+          <w:sz w:val="20"/>
+          <w:szCs w:val="20"/>
+        </w:rPr>
+        <w:t xml:space="preserve">= </w:t>
       </w:r>
       <w:proofErr w:type="spellStart"/>
       <w:r>
@@ -2378,6 +2610,7 @@
         <w:t xml:space="preserve">    </w:t>
       </w:r>
       <w:proofErr w:type="spellStart"/>
+      <w:proofErr w:type="gramStart"/>
       <w:r>
         <w:rPr>
           <w:rFonts w:ascii="Consolas" w:eastAsia="Consolas" w:hAnsi="Consolas" w:cs="Consolas"/>
@@ -2395,7 +2628,17 @@
           <w:sz w:val="20"/>
           <w:szCs w:val="20"/>
         </w:rPr>
-        <w:t xml:space="preserve"> := </w:t>
+        <w:t xml:space="preserve"> :</w:t>
+      </w:r>
+      <w:proofErr w:type="gramEnd"/>
+      <w:r>
+        <w:rPr>
+          <w:rFonts w:ascii="Consolas" w:eastAsia="Consolas" w:hAnsi="Consolas" w:cs="Consolas"/>
+          <w:iCs/>
+          <w:sz w:val="20"/>
+          <w:szCs w:val="20"/>
+        </w:rPr>
+        <w:t xml:space="preserve">= </w:t>
       </w:r>
       <w:proofErr w:type="spellStart"/>
       <w:r>
@@ -2506,6 +2749,7 @@
         <w:t xml:space="preserve">    </w:t>
       </w:r>
       <w:proofErr w:type="spellStart"/>
+      <w:proofErr w:type="gramStart"/>
       <w:r>
         <w:rPr>
           <w:rFonts w:ascii="Consolas" w:eastAsia="Consolas" w:hAnsi="Consolas" w:cs="Consolas"/>
@@ -2526,6 +2770,7 @@
         <w:t>(</w:t>
       </w:r>
       <w:proofErr w:type="spellStart"/>
+      <w:proofErr w:type="gramEnd"/>
       <w:r>
         <w:rPr>
           <w:rFonts w:ascii="Consolas" w:eastAsia="Consolas" w:hAnsi="Consolas" w:cs="Consolas"/>
@@ -2611,7 +2856,27 @@
           <w:sz w:val="20"/>
           <w:szCs w:val="20"/>
         </w:rPr>
-        <w:t xml:space="preserve">    For I := 0 To High(</w:t>
+        <w:t xml:space="preserve">    For </w:t>
+      </w:r>
+      <w:proofErr w:type="gramStart"/>
+      <w:r>
+        <w:rPr>
+          <w:rFonts w:ascii="Consolas" w:eastAsia="Consolas" w:hAnsi="Consolas" w:cs="Consolas"/>
+          <w:iCs/>
+          <w:sz w:val="20"/>
+          <w:szCs w:val="20"/>
+        </w:rPr>
+        <w:t>I :</w:t>
+      </w:r>
+      <w:proofErr w:type="gramEnd"/>
+      <w:r>
+        <w:rPr>
+          <w:rFonts w:ascii="Consolas" w:eastAsia="Consolas" w:hAnsi="Consolas" w:cs="Consolas"/>
+          <w:iCs/>
+          <w:sz w:val="20"/>
+          <w:szCs w:val="20"/>
+        </w:rPr>
+        <w:t>= 0 To High(</w:t>
       </w:r>
       <w:proofErr w:type="spellStart"/>
       <w:r>
@@ -2679,7 +2944,6 @@
           <w:iCs/>
           <w:sz w:val="20"/>
           <w:szCs w:val="20"/>
-          <w:lang w:val="ru-RU"/>
         </w:rPr>
       </w:pPr>
       <w:r>
@@ -2693,6 +2957,7 @@
         <w:t xml:space="preserve">            </w:t>
       </w:r>
       <w:proofErr w:type="spellStart"/>
+      <w:proofErr w:type="gramStart"/>
       <w:r>
         <w:rPr>
           <w:rFonts w:ascii="Consolas" w:eastAsia="Consolas" w:hAnsi="Consolas" w:cs="Consolas"/>
@@ -2709,9 +2974,18 @@
           <w:iCs/>
           <w:sz w:val="20"/>
           <w:szCs w:val="20"/>
-          <w:lang w:val="ru-RU"/>
-        </w:rPr>
-        <w:t xml:space="preserve"> := </w:t>
+        </w:rPr>
+        <w:t xml:space="preserve"> :</w:t>
+      </w:r>
+      <w:proofErr w:type="gramEnd"/>
+      <w:r>
+        <w:rPr>
+          <w:rFonts w:ascii="Consolas" w:eastAsia="Consolas" w:hAnsi="Consolas" w:cs="Consolas"/>
+          <w:iCs/>
+          <w:sz w:val="20"/>
+          <w:szCs w:val="20"/>
+        </w:rPr>
+        <w:t xml:space="preserve">= </w:t>
       </w:r>
       <w:r>
         <w:rPr>
@@ -2728,7 +3002,6 @@
           <w:iCs/>
           <w:sz w:val="20"/>
           <w:szCs w:val="20"/>
-          <w:lang w:val="ru-RU"/>
         </w:rPr>
         <w:t>;</w:t>
       </w:r>
@@ -2740,20 +3013,19 @@
           <w:iCs/>
           <w:sz w:val="20"/>
           <w:szCs w:val="20"/>
-          <w:lang w:val="ru-RU"/>
-        </w:rPr>
-      </w:pPr>
-      <w:r>
-        <w:rPr>
-          <w:rFonts w:ascii="Consolas" w:eastAsia="Consolas" w:hAnsi="Consolas" w:cs="Consolas"/>
-          <w:iCs/>
-          <w:sz w:val="20"/>
-          <w:szCs w:val="20"/>
-          <w:lang w:val="ru-RU"/>
+        </w:rPr>
+      </w:pPr>
+      <w:r>
+        <w:rPr>
+          <w:rFonts w:ascii="Consolas" w:eastAsia="Consolas" w:hAnsi="Consolas" w:cs="Consolas"/>
+          <w:iCs/>
+          <w:sz w:val="20"/>
+          <w:szCs w:val="20"/>
         </w:rPr>
         <w:t xml:space="preserve">            </w:t>
       </w:r>
       <w:proofErr w:type="spellStart"/>
+      <w:proofErr w:type="gramStart"/>
       <w:r>
         <w:rPr>
           <w:rFonts w:ascii="Consolas" w:eastAsia="Consolas" w:hAnsi="Consolas" w:cs="Consolas"/>
@@ -2770,9 +3042,18 @@
           <w:iCs/>
           <w:sz w:val="20"/>
           <w:szCs w:val="20"/>
-          <w:lang w:val="ru-RU"/>
-        </w:rPr>
-        <w:t>('</w:t>
+        </w:rPr>
+        <w:t>(</w:t>
+      </w:r>
+      <w:proofErr w:type="gramEnd"/>
+      <w:r>
+        <w:rPr>
+          <w:rFonts w:ascii="Consolas" w:eastAsia="Consolas" w:hAnsi="Consolas" w:cs="Consolas"/>
+          <w:iCs/>
+          <w:sz w:val="20"/>
+          <w:szCs w:val="20"/>
+        </w:rPr>
+        <w:t>'</w:t>
       </w:r>
       <w:r>
         <w:rPr>
@@ -2790,7 +3071,6 @@
           <w:iCs/>
           <w:sz w:val="20"/>
           <w:szCs w:val="20"/>
-          <w:lang w:val="ru-RU"/>
         </w:rPr>
         <w:t xml:space="preserve"> ', </w:t>
       </w:r>
@@ -2809,7 +3089,6 @@
           <w:iCs/>
           <w:sz w:val="20"/>
           <w:szCs w:val="20"/>
-          <w:lang w:val="ru-RU"/>
         </w:rPr>
         <w:t xml:space="preserve"> + 1, ' </w:t>
       </w:r>
@@ -2829,7 +3108,6 @@
           <w:iCs/>
           <w:sz w:val="20"/>
           <w:szCs w:val="20"/>
-          <w:lang w:val="ru-RU"/>
         </w:rPr>
         <w:t xml:space="preserve"> </w:t>
       </w:r>
@@ -2849,7 +3127,6 @@
           <w:iCs/>
           <w:sz w:val="20"/>
           <w:szCs w:val="20"/>
-          <w:lang w:val="ru-RU"/>
         </w:rPr>
         <w:t>');</w:t>
       </w:r>
@@ -2869,7 +3146,6 @@
           <w:iCs/>
           <w:sz w:val="20"/>
           <w:szCs w:val="20"/>
-          <w:lang w:val="ru-RU"/>
         </w:rPr>
         <w:t xml:space="preserve">            </w:t>
       </w:r>
@@ -2902,6 +3178,7 @@
         <w:t xml:space="preserve">                </w:t>
       </w:r>
       <w:proofErr w:type="spellStart"/>
+      <w:proofErr w:type="gramStart"/>
       <w:r>
         <w:rPr>
           <w:rFonts w:ascii="Consolas" w:eastAsia="Consolas" w:hAnsi="Consolas" w:cs="Consolas"/>
@@ -2922,6 +3199,7 @@
         <w:t>(</w:t>
       </w:r>
       <w:proofErr w:type="spellStart"/>
+      <w:proofErr w:type="gramEnd"/>
       <w:r>
         <w:rPr>
           <w:rFonts w:ascii="Consolas" w:eastAsia="Consolas" w:hAnsi="Consolas" w:cs="Consolas"/>
@@ -2968,7 +3246,6 @@
           <w:iCs/>
           <w:sz w:val="20"/>
           <w:szCs w:val="20"/>
-          <w:lang w:val="ru-RU"/>
         </w:rPr>
       </w:pPr>
       <w:r>
@@ -2981,6 +3258,7 @@
         <w:t xml:space="preserve">                </w:t>
       </w:r>
       <w:proofErr w:type="spellStart"/>
+      <w:proofErr w:type="gramStart"/>
       <w:r>
         <w:rPr>
           <w:rFonts w:ascii="Consolas" w:eastAsia="Consolas" w:hAnsi="Consolas" w:cs="Consolas"/>
@@ -2997,9 +3275,18 @@
           <w:iCs/>
           <w:sz w:val="20"/>
           <w:szCs w:val="20"/>
-          <w:lang w:val="ru-RU"/>
-        </w:rPr>
-        <w:t>('</w:t>
+        </w:rPr>
+        <w:t>(</w:t>
+      </w:r>
+      <w:proofErr w:type="gramEnd"/>
+      <w:r>
+        <w:rPr>
+          <w:rFonts w:ascii="Consolas" w:eastAsia="Consolas" w:hAnsi="Consolas" w:cs="Consolas"/>
+          <w:iCs/>
+          <w:sz w:val="20"/>
+          <w:szCs w:val="20"/>
+        </w:rPr>
+        <w:t>'</w:t>
       </w:r>
       <w:r>
         <w:rPr>
@@ -3017,7 +3304,6 @@
           <w:iCs/>
           <w:sz w:val="20"/>
           <w:szCs w:val="20"/>
-          <w:lang w:val="ru-RU"/>
         </w:rPr>
         <w:t xml:space="preserve"> </w:t>
       </w:r>
@@ -3037,7 +3323,6 @@
           <w:iCs/>
           <w:sz w:val="20"/>
           <w:szCs w:val="20"/>
-          <w:lang w:val="ru-RU"/>
         </w:rPr>
         <w:t xml:space="preserve"> </w:t>
       </w:r>
@@ -3057,7 +3342,6 @@
           <w:iCs/>
           <w:sz w:val="20"/>
           <w:szCs w:val="20"/>
-          <w:lang w:val="ru-RU"/>
         </w:rPr>
         <w:t>');</w:t>
       </w:r>
@@ -3069,20 +3353,19 @@
           <w:iCs/>
           <w:sz w:val="20"/>
           <w:szCs w:val="20"/>
-          <w:lang w:val="ru-RU"/>
-        </w:rPr>
-      </w:pPr>
-      <w:r>
-        <w:rPr>
-          <w:rFonts w:ascii="Consolas" w:eastAsia="Consolas" w:hAnsi="Consolas" w:cs="Consolas"/>
-          <w:iCs/>
-          <w:sz w:val="20"/>
-          <w:szCs w:val="20"/>
-          <w:lang w:val="ru-RU"/>
+        </w:rPr>
+      </w:pPr>
+      <w:r>
+        <w:rPr>
+          <w:rFonts w:ascii="Consolas" w:eastAsia="Consolas" w:hAnsi="Consolas" w:cs="Consolas"/>
+          <w:iCs/>
+          <w:sz w:val="20"/>
+          <w:szCs w:val="20"/>
         </w:rPr>
         <w:t xml:space="preserve">                </w:t>
       </w:r>
       <w:proofErr w:type="spellStart"/>
+      <w:proofErr w:type="gramStart"/>
       <w:r>
         <w:rPr>
           <w:rFonts w:ascii="Consolas" w:eastAsia="Consolas" w:hAnsi="Consolas" w:cs="Consolas"/>
@@ -3099,9 +3382,18 @@
           <w:iCs/>
           <w:sz w:val="20"/>
           <w:szCs w:val="20"/>
-          <w:lang w:val="ru-RU"/>
-        </w:rPr>
-        <w:t xml:space="preserve"> := </w:t>
+        </w:rPr>
+        <w:t xml:space="preserve"> :</w:t>
+      </w:r>
+      <w:proofErr w:type="gramEnd"/>
+      <w:r>
+        <w:rPr>
+          <w:rFonts w:ascii="Consolas" w:eastAsia="Consolas" w:hAnsi="Consolas" w:cs="Consolas"/>
+          <w:iCs/>
+          <w:sz w:val="20"/>
+          <w:szCs w:val="20"/>
+        </w:rPr>
+        <w:t xml:space="preserve">= </w:t>
       </w:r>
       <w:r>
         <w:rPr>
@@ -3118,7 +3410,6 @@
           <w:iCs/>
           <w:sz w:val="20"/>
           <w:szCs w:val="20"/>
-          <w:lang w:val="ru-RU"/>
         </w:rPr>
         <w:t>;</w:t>
       </w:r>
@@ -3138,7 +3429,6 @@
           <w:iCs/>
           <w:sz w:val="20"/>
           <w:szCs w:val="20"/>
-          <w:lang w:val="ru-RU"/>
         </w:rPr>
         <w:t xml:space="preserve">            </w:t>
       </w:r>
@@ -3228,9 +3518,20 @@
           <w:sz w:val="20"/>
           <w:szCs w:val="20"/>
         </w:rPr>
-        <w:t>) Or(</w:t>
-      </w:r>
-      <w:proofErr w:type="spellStart"/>
+        <w:t xml:space="preserve">) </w:t>
+      </w:r>
+      <w:proofErr w:type="gramStart"/>
+      <w:r>
+        <w:rPr>
+          <w:rFonts w:ascii="Consolas" w:eastAsia="Consolas" w:hAnsi="Consolas" w:cs="Consolas"/>
+          <w:iCs/>
+          <w:sz w:val="20"/>
+          <w:szCs w:val="20"/>
+        </w:rPr>
+        <w:t>Or(</w:t>
+      </w:r>
+      <w:proofErr w:type="spellStart"/>
+      <w:proofErr w:type="gramEnd"/>
       <w:r>
         <w:rPr>
           <w:rFonts w:ascii="Consolas" w:eastAsia="Consolas" w:hAnsi="Consolas" w:cs="Consolas"/>
@@ -3312,6 +3613,7 @@
         <w:t xml:space="preserve">                </w:t>
       </w:r>
       <w:proofErr w:type="spellStart"/>
+      <w:proofErr w:type="gramStart"/>
       <w:r>
         <w:rPr>
           <w:rFonts w:ascii="Consolas" w:eastAsia="Consolas" w:hAnsi="Consolas" w:cs="Consolas"/>
@@ -3330,7 +3632,18 @@
           <w:szCs w:val="20"/>
           <w:lang w:val="ru-RU"/>
         </w:rPr>
-        <w:t xml:space="preserve"> := </w:t>
+        <w:t xml:space="preserve"> :</w:t>
+      </w:r>
+      <w:proofErr w:type="gramEnd"/>
+      <w:r>
+        <w:rPr>
+          <w:rFonts w:ascii="Consolas" w:eastAsia="Consolas" w:hAnsi="Consolas" w:cs="Consolas"/>
+          <w:iCs/>
+          <w:sz w:val="20"/>
+          <w:szCs w:val="20"/>
+          <w:lang w:val="ru-RU"/>
+        </w:rPr>
+        <w:t xml:space="preserve">= </w:t>
       </w:r>
       <w:r>
         <w:rPr>
@@ -3373,6 +3686,7 @@
         <w:t xml:space="preserve">                </w:t>
       </w:r>
       <w:proofErr w:type="spellStart"/>
+      <w:proofErr w:type="gramStart"/>
       <w:r>
         <w:rPr>
           <w:rFonts w:ascii="Consolas" w:eastAsia="Consolas" w:hAnsi="Consolas" w:cs="Consolas"/>
@@ -3391,7 +3705,18 @@
           <w:szCs w:val="20"/>
           <w:lang w:val="ru-RU"/>
         </w:rPr>
-        <w:t>('Из-за количества элементов они должны находиться ',</w:t>
+        <w:t>(</w:t>
+      </w:r>
+      <w:proofErr w:type="gramEnd"/>
+      <w:r>
+        <w:rPr>
+          <w:rFonts w:ascii="Consolas" w:eastAsia="Consolas" w:hAnsi="Consolas" w:cs="Consolas"/>
+          <w:iCs/>
+          <w:sz w:val="20"/>
+          <w:szCs w:val="20"/>
+          <w:lang w:val="ru-RU"/>
+        </w:rPr>
+        <w:t>'Из-за количества элементов они должны находиться ',</w:t>
       </w:r>
     </w:p>
     <w:p>
@@ -3589,7 +3914,27 @@
           <w:sz w:val="20"/>
           <w:szCs w:val="20"/>
         </w:rPr>
-        <w:t xml:space="preserve">    For I := 0 To High(</w:t>
+        <w:t xml:space="preserve">    For </w:t>
+      </w:r>
+      <w:proofErr w:type="gramStart"/>
+      <w:r>
+        <w:rPr>
+          <w:rFonts w:ascii="Consolas" w:eastAsia="Consolas" w:hAnsi="Consolas" w:cs="Consolas"/>
+          <w:iCs/>
+          <w:sz w:val="20"/>
+          <w:szCs w:val="20"/>
+        </w:rPr>
+        <w:t>I :</w:t>
+      </w:r>
+      <w:proofErr w:type="gramEnd"/>
+      <w:r>
+        <w:rPr>
+          <w:rFonts w:ascii="Consolas" w:eastAsia="Consolas" w:hAnsi="Consolas" w:cs="Consolas"/>
+          <w:iCs/>
+          <w:sz w:val="20"/>
+          <w:szCs w:val="20"/>
+        </w:rPr>
+        <w:t>= 0 To High(</w:t>
       </w:r>
       <w:proofErr w:type="spellStart"/>
       <w:r>
@@ -3628,7 +3973,27 @@
           <w:sz w:val="20"/>
           <w:szCs w:val="20"/>
         </w:rPr>
-        <w:t xml:space="preserve">        Sum := Sum + </w:t>
+        <w:t xml:space="preserve">        </w:t>
+      </w:r>
+      <w:proofErr w:type="gramStart"/>
+      <w:r>
+        <w:rPr>
+          <w:rFonts w:ascii="Consolas" w:eastAsia="Consolas" w:hAnsi="Consolas" w:cs="Consolas"/>
+          <w:iCs/>
+          <w:sz w:val="20"/>
+          <w:szCs w:val="20"/>
+        </w:rPr>
+        <w:t>Sum :</w:t>
+      </w:r>
+      <w:proofErr w:type="gramEnd"/>
+      <w:r>
+        <w:rPr>
+          <w:rFonts w:ascii="Consolas" w:eastAsia="Consolas" w:hAnsi="Consolas" w:cs="Consolas"/>
+          <w:iCs/>
+          <w:sz w:val="20"/>
+          <w:szCs w:val="20"/>
+        </w:rPr>
+        <w:t xml:space="preserve">= Sum + </w:t>
       </w:r>
       <w:proofErr w:type="spellStart"/>
       <w:r>
@@ -3667,7 +4032,27 @@
           <w:sz w:val="20"/>
           <w:szCs w:val="20"/>
         </w:rPr>
-        <w:t xml:space="preserve">    Average := Sum / </w:t>
+        <w:t xml:space="preserve">    </w:t>
+      </w:r>
+      <w:proofErr w:type="gramStart"/>
+      <w:r>
+        <w:rPr>
+          <w:rFonts w:ascii="Consolas" w:eastAsia="Consolas" w:hAnsi="Consolas" w:cs="Consolas"/>
+          <w:iCs/>
+          <w:sz w:val="20"/>
+          <w:szCs w:val="20"/>
+        </w:rPr>
+        <w:t>Average :</w:t>
+      </w:r>
+      <w:proofErr w:type="gramEnd"/>
+      <w:r>
+        <w:rPr>
+          <w:rFonts w:ascii="Consolas" w:eastAsia="Consolas" w:hAnsi="Consolas" w:cs="Consolas"/>
+          <w:iCs/>
+          <w:sz w:val="20"/>
+          <w:szCs w:val="20"/>
+        </w:rPr>
+        <w:t xml:space="preserve">= Sum / </w:t>
       </w:r>
       <w:proofErr w:type="spellStart"/>
       <w:r>
@@ -3709,6 +4094,7 @@
         <w:t xml:space="preserve">    </w:t>
       </w:r>
       <w:proofErr w:type="spellStart"/>
+      <w:proofErr w:type="gramStart"/>
       <w:r>
         <w:rPr>
           <w:rFonts w:ascii="Consolas" w:eastAsia="Consolas" w:hAnsi="Consolas" w:cs="Consolas"/>
@@ -3726,7 +4112,17 @@
           <w:sz w:val="20"/>
           <w:szCs w:val="20"/>
         </w:rPr>
-        <w:t xml:space="preserve"> := Abs(Average - </w:t>
+        <w:t xml:space="preserve"> :</w:t>
+      </w:r>
+      <w:proofErr w:type="gramEnd"/>
+      <w:r>
+        <w:rPr>
+          <w:rFonts w:ascii="Consolas" w:eastAsia="Consolas" w:hAnsi="Consolas" w:cs="Consolas"/>
+          <w:iCs/>
+          <w:sz w:val="20"/>
+          <w:szCs w:val="20"/>
+        </w:rPr>
+        <w:t xml:space="preserve">= Abs(Average - </w:t>
       </w:r>
       <w:proofErr w:type="spellStart"/>
       <w:r>
@@ -3765,7 +4161,27 @@
           <w:sz w:val="20"/>
           <w:szCs w:val="20"/>
         </w:rPr>
-        <w:t xml:space="preserve">    For I := 0 To High(</w:t>
+        <w:t xml:space="preserve">    For </w:t>
+      </w:r>
+      <w:proofErr w:type="gramStart"/>
+      <w:r>
+        <w:rPr>
+          <w:rFonts w:ascii="Consolas" w:eastAsia="Consolas" w:hAnsi="Consolas" w:cs="Consolas"/>
+          <w:iCs/>
+          <w:sz w:val="20"/>
+          <w:szCs w:val="20"/>
+        </w:rPr>
+        <w:t>I :</w:t>
+      </w:r>
+      <w:proofErr w:type="gramEnd"/>
+      <w:r>
+        <w:rPr>
+          <w:rFonts w:ascii="Consolas" w:eastAsia="Consolas" w:hAnsi="Consolas" w:cs="Consolas"/>
+          <w:iCs/>
+          <w:sz w:val="20"/>
+          <w:szCs w:val="20"/>
+        </w:rPr>
+        <w:t>= 0 To High(</w:t>
       </w:r>
       <w:proofErr w:type="spellStart"/>
       <w:r>
@@ -3826,6 +4242,7 @@
         <w:t xml:space="preserve">        </w:t>
       </w:r>
       <w:proofErr w:type="spellStart"/>
+      <w:proofErr w:type="gramStart"/>
       <w:r>
         <w:rPr>
           <w:rFonts w:ascii="Consolas" w:eastAsia="Consolas" w:hAnsi="Consolas" w:cs="Consolas"/>
@@ -3843,7 +4260,17 @@
           <w:sz w:val="20"/>
           <w:szCs w:val="20"/>
         </w:rPr>
-        <w:t xml:space="preserve"> := Abs(Average - </w:t>
+        <w:t xml:space="preserve"> :</w:t>
+      </w:r>
+      <w:proofErr w:type="gramEnd"/>
+      <w:r>
+        <w:rPr>
+          <w:rFonts w:ascii="Consolas" w:eastAsia="Consolas" w:hAnsi="Consolas" w:cs="Consolas"/>
+          <w:iCs/>
+          <w:sz w:val="20"/>
+          <w:szCs w:val="20"/>
+        </w:rPr>
+        <w:t xml:space="preserve">= Abs(Average - </w:t>
       </w:r>
       <w:proofErr w:type="spellStart"/>
       <w:r>
@@ -3963,6 +4390,7 @@
         <w:t xml:space="preserve">            </w:t>
       </w:r>
       <w:proofErr w:type="spellStart"/>
+      <w:proofErr w:type="gramStart"/>
       <w:r>
         <w:rPr>
           <w:rFonts w:ascii="Consolas" w:eastAsia="Consolas" w:hAnsi="Consolas" w:cs="Consolas"/>
@@ -3980,7 +4408,17 @@
           <w:sz w:val="20"/>
           <w:szCs w:val="20"/>
         </w:rPr>
-        <w:t xml:space="preserve"> := </w:t>
+        <w:t xml:space="preserve"> :</w:t>
+      </w:r>
+      <w:proofErr w:type="gramEnd"/>
+      <w:r>
+        <w:rPr>
+          <w:rFonts w:ascii="Consolas" w:eastAsia="Consolas" w:hAnsi="Consolas" w:cs="Consolas"/>
+          <w:iCs/>
+          <w:sz w:val="20"/>
+          <w:szCs w:val="20"/>
+        </w:rPr>
+        <w:t xml:space="preserve">= </w:t>
       </w:r>
       <w:proofErr w:type="spellStart"/>
       <w:r>
@@ -4022,6 +4460,7 @@
         <w:t xml:space="preserve">            </w:t>
       </w:r>
       <w:proofErr w:type="spellStart"/>
+      <w:proofErr w:type="gramStart"/>
       <w:r>
         <w:rPr>
           <w:rFonts w:ascii="Consolas" w:eastAsia="Consolas" w:hAnsi="Consolas" w:cs="Consolas"/>
@@ -4039,7 +4478,17 @@
           <w:sz w:val="20"/>
           <w:szCs w:val="20"/>
         </w:rPr>
-        <w:t xml:space="preserve"> := I;</w:t>
+        <w:t xml:space="preserve"> :</w:t>
+      </w:r>
+      <w:proofErr w:type="gramEnd"/>
+      <w:r>
+        <w:rPr>
+          <w:rFonts w:ascii="Consolas" w:eastAsia="Consolas" w:hAnsi="Consolas" w:cs="Consolas"/>
+          <w:iCs/>
+          <w:sz w:val="20"/>
+          <w:szCs w:val="20"/>
+        </w:rPr>
+        <w:t>= I;</w:t>
       </w:r>
     </w:p>
     <w:p>
@@ -4116,7 +4565,6 @@
           <w:iCs/>
           <w:sz w:val="20"/>
           <w:szCs w:val="20"/>
-          <w:lang w:val="ru-RU"/>
         </w:rPr>
       </w:pPr>
       <w:r>
@@ -4129,6 +4577,7 @@
         <w:t xml:space="preserve">    </w:t>
       </w:r>
       <w:proofErr w:type="spellStart"/>
+      <w:proofErr w:type="gramStart"/>
       <w:r>
         <w:rPr>
           <w:rFonts w:ascii="Consolas" w:eastAsia="Consolas" w:hAnsi="Consolas" w:cs="Consolas"/>
@@ -4145,9 +4594,18 @@
           <w:iCs/>
           <w:sz w:val="20"/>
           <w:szCs w:val="20"/>
-          <w:lang w:val="ru-RU"/>
-        </w:rPr>
-        <w:t>('</w:t>
+        </w:rPr>
+        <w:t>(</w:t>
+      </w:r>
+      <w:proofErr w:type="gramEnd"/>
+      <w:r>
+        <w:rPr>
+          <w:rFonts w:ascii="Consolas" w:eastAsia="Consolas" w:hAnsi="Consolas" w:cs="Consolas"/>
+          <w:iCs/>
+          <w:sz w:val="20"/>
+          <w:szCs w:val="20"/>
+        </w:rPr>
+        <w:t>'</w:t>
       </w:r>
       <w:r>
         <w:rPr>
@@ -4165,7 +4623,6 @@
           <w:iCs/>
           <w:sz w:val="20"/>
           <w:szCs w:val="20"/>
-          <w:lang w:val="ru-RU"/>
         </w:rPr>
         <w:t xml:space="preserve"> </w:t>
       </w:r>
@@ -4185,7 +4642,6 @@
           <w:iCs/>
           <w:sz w:val="20"/>
           <w:szCs w:val="20"/>
-          <w:lang w:val="ru-RU"/>
         </w:rPr>
         <w:t xml:space="preserve"> -- ', </w:t>
       </w:r>
@@ -4204,7 +4660,6 @@
           <w:iCs/>
           <w:sz w:val="20"/>
           <w:szCs w:val="20"/>
-          <w:lang w:val="ru-RU"/>
         </w:rPr>
         <w:t>:7:4);</w:t>
       </w:r>
@@ -4224,11 +4679,11 @@
           <w:iCs/>
           <w:sz w:val="20"/>
           <w:szCs w:val="20"/>
-          <w:lang w:val="ru-RU"/>
         </w:rPr>
         <w:t xml:space="preserve">    </w:t>
       </w:r>
       <w:proofErr w:type="spellStart"/>
+      <w:proofErr w:type="gramStart"/>
       <w:r>
         <w:rPr>
           <w:rFonts w:ascii="Consolas" w:eastAsia="Consolas" w:hAnsi="Consolas" w:cs="Consolas"/>
@@ -4246,7 +4701,17 @@
           <w:sz w:val="20"/>
           <w:szCs w:val="20"/>
         </w:rPr>
-        <w:t>('</w:t>
+        <w:t>(</w:t>
+      </w:r>
+      <w:proofErr w:type="gramEnd"/>
+      <w:r>
+        <w:rPr>
+          <w:rFonts w:ascii="Consolas" w:eastAsia="Consolas" w:hAnsi="Consolas" w:cs="Consolas"/>
+          <w:iCs/>
+          <w:sz w:val="20"/>
+          <w:szCs w:val="20"/>
+        </w:rPr>
+        <w:t>'</w:t>
       </w:r>
       <w:proofErr w:type="spellStart"/>
       <w:r>
@@ -4574,9 +5039,20 @@
           <w:sz w:val="19"/>
           <w:szCs w:val="19"/>
         </w:rPr>
-        <w:t xml:space="preserve"> std::</w:t>
-      </w:r>
-      <w:proofErr w:type="spellStart"/>
+        <w:t xml:space="preserve"> </w:t>
+      </w:r>
+      <w:proofErr w:type="gramStart"/>
+      <w:r>
+        <w:rPr>
+          <w:rFonts w:ascii="Cascadia Mono" w:hAnsi="Cascadia Mono" w:cs="Cascadia Mono"/>
+          <w:color w:val="000000"/>
+          <w:sz w:val="19"/>
+          <w:szCs w:val="19"/>
+        </w:rPr>
+        <w:t>std::</w:t>
+      </w:r>
+      <w:proofErr w:type="spellStart"/>
+      <w:proofErr w:type="gramEnd"/>
       <w:r>
         <w:rPr>
           <w:rFonts w:ascii="Cascadia Mono" w:hAnsi="Cascadia Mono" w:cs="Cascadia Mono"/>
@@ -4625,9 +5101,20 @@
           <w:sz w:val="19"/>
           <w:szCs w:val="19"/>
         </w:rPr>
-        <w:t xml:space="preserve"> std::</w:t>
-      </w:r>
-      <w:proofErr w:type="spellStart"/>
+        <w:t xml:space="preserve"> </w:t>
+      </w:r>
+      <w:proofErr w:type="gramStart"/>
+      <w:r>
+        <w:rPr>
+          <w:rFonts w:ascii="Cascadia Mono" w:hAnsi="Cascadia Mono" w:cs="Cascadia Mono"/>
+          <w:color w:val="000000"/>
+          <w:sz w:val="19"/>
+          <w:szCs w:val="19"/>
+        </w:rPr>
+        <w:t>std::</w:t>
+      </w:r>
+      <w:proofErr w:type="spellStart"/>
+      <w:proofErr w:type="gramEnd"/>
       <w:r>
         <w:rPr>
           <w:rFonts w:ascii="Cascadia Mono" w:hAnsi="Cascadia Mono" w:cs="Cascadia Mono"/>
@@ -4689,7 +5176,27 @@
           <w:sz w:val="19"/>
           <w:szCs w:val="19"/>
         </w:rPr>
-        <w:t xml:space="preserve"> main()</w:t>
+        <w:t xml:space="preserve"> </w:t>
+      </w:r>
+      <w:proofErr w:type="gramStart"/>
+      <w:r>
+        <w:rPr>
+          <w:rFonts w:ascii="Cascadia Mono" w:hAnsi="Cascadia Mono" w:cs="Cascadia Mono"/>
+          <w:color w:val="000000"/>
+          <w:sz w:val="19"/>
+          <w:szCs w:val="19"/>
+        </w:rPr>
+        <w:t>main(</w:t>
+      </w:r>
+      <w:proofErr w:type="gramEnd"/>
+      <w:r>
+        <w:rPr>
+          <w:rFonts w:ascii="Cascadia Mono" w:hAnsi="Cascadia Mono" w:cs="Cascadia Mono"/>
+          <w:color w:val="000000"/>
+          <w:sz w:val="19"/>
+          <w:szCs w:val="19"/>
+        </w:rPr>
+        <w:t>)</w:t>
       </w:r>
     </w:p>
     <w:p>
@@ -4736,6 +5243,7 @@
         <w:t xml:space="preserve">    </w:t>
       </w:r>
       <w:proofErr w:type="spellStart"/>
+      <w:proofErr w:type="gramStart"/>
       <w:r>
         <w:rPr>
           <w:rFonts w:ascii="Cascadia Mono" w:hAnsi="Cascadia Mono" w:cs="Cascadia Mono"/>
@@ -4753,7 +5261,17 @@
           <w:sz w:val="19"/>
           <w:szCs w:val="19"/>
         </w:rPr>
-        <w:t xml:space="preserve">(0, </w:t>
+        <w:t>(</w:t>
+      </w:r>
+      <w:proofErr w:type="gramEnd"/>
+      <w:r>
+        <w:rPr>
+          <w:rFonts w:ascii="Cascadia Mono" w:hAnsi="Cascadia Mono" w:cs="Cascadia Mono"/>
+          <w:color w:val="000000"/>
+          <w:sz w:val="19"/>
+          <w:szCs w:val="19"/>
+        </w:rPr>
+        <w:t xml:space="preserve">0, </w:t>
       </w:r>
       <w:r>
         <w:rPr>
@@ -5512,6 +6030,7 @@
         </w:rPr>
         <w:t xml:space="preserve"> </w:t>
       </w:r>
+      <w:proofErr w:type="gramStart"/>
       <w:r>
         <w:rPr>
           <w:rFonts w:ascii="Cascadia Mono" w:hAnsi="Cascadia Mono" w:cs="Cascadia Mono"/>
@@ -5540,7 +6059,18 @@
           <w:szCs w:val="19"/>
           <w:lang w:val="ru-RU"/>
         </w:rPr>
-        <w:t>"Программа принимает числовую последовательность и "</w:t>
+        <w:t>"</w:t>
+      </w:r>
+      <w:proofErr w:type="gramEnd"/>
+      <w:r>
+        <w:rPr>
+          <w:rFonts w:ascii="Cascadia Mono" w:hAnsi="Cascadia Mono" w:cs="Cascadia Mono"/>
+          <w:color w:val="A31515"/>
+          <w:sz w:val="19"/>
+          <w:szCs w:val="19"/>
+          <w:lang w:val="ru-RU"/>
+        </w:rPr>
+        <w:t>Программа принимает числовую последовательность и "</w:t>
       </w:r>
     </w:p>
     <w:p>
@@ -5566,6 +6096,7 @@
         </w:rPr>
         <w:t xml:space="preserve">         </w:t>
       </w:r>
+      <w:proofErr w:type="gramStart"/>
       <w:r>
         <w:rPr>
           <w:rFonts w:ascii="Cascadia Mono" w:hAnsi="Cascadia Mono" w:cs="Cascadia Mono"/>
@@ -5594,7 +6125,18 @@
           <w:szCs w:val="19"/>
           <w:lang w:val="ru-RU"/>
         </w:rPr>
-        <w:t>"выводит элемент наиболее \</w:t>
+        <w:t>"</w:t>
+      </w:r>
+      <w:proofErr w:type="gramEnd"/>
+      <w:r>
+        <w:rPr>
+          <w:rFonts w:ascii="Cascadia Mono" w:hAnsi="Cascadia Mono" w:cs="Cascadia Mono"/>
+          <w:color w:val="A31515"/>
+          <w:sz w:val="19"/>
+          <w:szCs w:val="19"/>
+          <w:lang w:val="ru-RU"/>
+        </w:rPr>
+        <w:t>выводит элемент наиболее \</w:t>
       </w:r>
       <w:proofErr w:type="spellStart"/>
       <w:r>
@@ -5643,6 +6185,7 @@
         <w:lastRenderedPageBreak/>
         <w:t xml:space="preserve">         </w:t>
       </w:r>
+      <w:proofErr w:type="gramStart"/>
       <w:r>
         <w:rPr>
           <w:rFonts w:ascii="Cascadia Mono" w:hAnsi="Cascadia Mono" w:cs="Cascadia Mono"/>
@@ -5671,7 +6214,18 @@
           <w:szCs w:val="19"/>
           <w:lang w:val="ru-RU"/>
         </w:rPr>
-        <w:t>"к среднему арифметическому последовательности\n"</w:t>
+        <w:t>"</w:t>
+      </w:r>
+      <w:proofErr w:type="gramEnd"/>
+      <w:r>
+        <w:rPr>
+          <w:rFonts w:ascii="Cascadia Mono" w:hAnsi="Cascadia Mono" w:cs="Cascadia Mono"/>
+          <w:color w:val="A31515"/>
+          <w:sz w:val="19"/>
+          <w:szCs w:val="19"/>
+          <w:lang w:val="ru-RU"/>
+        </w:rPr>
+        <w:t>к среднему арифметическому последовательности\n"</w:t>
       </w:r>
       <w:r>
         <w:rPr>
@@ -5871,6 +6425,7 @@
         </w:rPr>
         <w:t xml:space="preserve"> </w:t>
       </w:r>
+      <w:proofErr w:type="gramStart"/>
       <w:r>
         <w:rPr>
           <w:rFonts w:ascii="Cascadia Mono" w:hAnsi="Cascadia Mono" w:cs="Cascadia Mono"/>
@@ -5899,7 +6454,18 @@
           <w:szCs w:val="19"/>
           <w:lang w:val="ru-RU"/>
         </w:rPr>
-        <w:t>"Введите количество элементов\n"</w:t>
+        <w:t>"</w:t>
+      </w:r>
+      <w:proofErr w:type="gramEnd"/>
+      <w:r>
+        <w:rPr>
+          <w:rFonts w:ascii="Cascadia Mono" w:hAnsi="Cascadia Mono" w:cs="Cascadia Mono"/>
+          <w:color w:val="A31515"/>
+          <w:sz w:val="19"/>
+          <w:szCs w:val="19"/>
+          <w:lang w:val="ru-RU"/>
+        </w:rPr>
+        <w:t>Введите количество элементов\n"</w:t>
       </w:r>
       <w:r>
         <w:rPr>
@@ -6033,6 +6599,7 @@
         <w:t xml:space="preserve"> (</w:t>
       </w:r>
       <w:proofErr w:type="spellStart"/>
+      <w:proofErr w:type="gramStart"/>
       <w:r>
         <w:rPr>
           <w:rFonts w:ascii="Cascadia Mono" w:hAnsi="Cascadia Mono" w:cs="Cascadia Mono"/>
@@ -6043,6 +6610,7 @@
         <w:t>cin.fail</w:t>
       </w:r>
       <w:proofErr w:type="spellEnd"/>
+      <w:proofErr w:type="gramEnd"/>
       <w:r>
         <w:rPr>
           <w:rFonts w:ascii="Cascadia Mono" w:hAnsi="Cascadia Mono" w:cs="Cascadia Mono"/>
@@ -6097,6 +6665,7 @@
         <w:t xml:space="preserve">            </w:t>
       </w:r>
       <w:proofErr w:type="spellStart"/>
+      <w:proofErr w:type="gramStart"/>
       <w:r>
         <w:rPr>
           <w:rFonts w:ascii="Cascadia Mono" w:hAnsi="Cascadia Mono" w:cs="Cascadia Mono"/>
@@ -6107,6 +6676,7 @@
         <w:t>cin.clear</w:t>
       </w:r>
       <w:proofErr w:type="spellEnd"/>
+      <w:proofErr w:type="gramEnd"/>
       <w:r>
         <w:rPr>
           <w:rFonts w:ascii="Cascadia Mono" w:hAnsi="Cascadia Mono" w:cs="Cascadia Mono"/>
@@ -6158,6 +6728,7 @@
         <w:t xml:space="preserve"> (</w:t>
       </w:r>
       <w:proofErr w:type="spellStart"/>
+      <w:proofErr w:type="gramStart"/>
       <w:r>
         <w:rPr>
           <w:rFonts w:ascii="Cascadia Mono" w:hAnsi="Cascadia Mono" w:cs="Cascadia Mono"/>
@@ -6175,7 +6746,17 @@
           <w:sz w:val="19"/>
           <w:szCs w:val="19"/>
         </w:rPr>
-        <w:t xml:space="preserve">() != </w:t>
+        <w:t>(</w:t>
+      </w:r>
+      <w:proofErr w:type="gramEnd"/>
+      <w:r>
+        <w:rPr>
+          <w:rFonts w:ascii="Cascadia Mono" w:hAnsi="Cascadia Mono" w:cs="Cascadia Mono"/>
+          <w:color w:val="000000"/>
+          <w:sz w:val="19"/>
+          <w:szCs w:val="19"/>
+        </w:rPr>
+        <w:t xml:space="preserve">) != </w:t>
       </w:r>
       <w:r>
         <w:rPr>
@@ -6243,6 +6824,7 @@
         </w:rPr>
         <w:t xml:space="preserve"> </w:t>
       </w:r>
+      <w:proofErr w:type="gramStart"/>
       <w:r>
         <w:rPr>
           <w:rFonts w:ascii="Cascadia Mono" w:hAnsi="Cascadia Mono" w:cs="Cascadia Mono"/>
@@ -6271,7 +6853,18 @@
           <w:szCs w:val="19"/>
           <w:lang w:val="ru-RU"/>
         </w:rPr>
-        <w:t>"Неверные входные данные\n"</w:t>
+        <w:t>"</w:t>
+      </w:r>
+      <w:proofErr w:type="gramEnd"/>
+      <w:r>
+        <w:rPr>
+          <w:rFonts w:ascii="Cascadia Mono" w:hAnsi="Cascadia Mono" w:cs="Cascadia Mono"/>
+          <w:color w:val="A31515"/>
+          <w:sz w:val="19"/>
+          <w:szCs w:val="19"/>
+          <w:lang w:val="ru-RU"/>
+        </w:rPr>
+        <w:t>Неверные входные данные\n"</w:t>
       </w:r>
       <w:r>
         <w:rPr>
@@ -6404,7 +6997,17 @@
           <w:sz w:val="19"/>
           <w:szCs w:val="19"/>
         </w:rPr>
-        <w:t xml:space="preserve"> (!</w:t>
+        <w:t xml:space="preserve"> </w:t>
+      </w:r>
+      <w:proofErr w:type="gramStart"/>
+      <w:r>
+        <w:rPr>
+          <w:rFonts w:ascii="Cascadia Mono" w:hAnsi="Cascadia Mono" w:cs="Cascadia Mono"/>
+          <w:color w:val="000000"/>
+          <w:sz w:val="19"/>
+          <w:szCs w:val="19"/>
+        </w:rPr>
+        <w:t>(!</w:t>
       </w:r>
       <w:proofErr w:type="spellStart"/>
       <w:r>
@@ -6417,6 +7020,7 @@
         <w:t>isIncorrect</w:t>
       </w:r>
       <w:proofErr w:type="spellEnd"/>
+      <w:proofErr w:type="gramEnd"/>
       <w:r>
         <w:rPr>
           <w:rFonts w:ascii="Cascadia Mono" w:hAnsi="Cascadia Mono" w:cs="Cascadia Mono"/>
@@ -6497,7 +7101,6 @@
           <w:color w:val="000000"/>
           <w:sz w:val="19"/>
           <w:szCs w:val="19"/>
-          <w:lang w:val="ru-RU"/>
         </w:rPr>
       </w:pPr>
       <w:r>
@@ -6528,6 +7131,7 @@
         <w:t xml:space="preserve"> (</w:t>
       </w:r>
       <w:proofErr w:type="spellStart"/>
+      <w:proofErr w:type="gramStart"/>
       <w:r>
         <w:rPr>
           <w:rFonts w:ascii="Cascadia Mono" w:hAnsi="Cascadia Mono" w:cs="Cascadia Mono"/>
@@ -6545,7 +7149,17 @@
           <w:sz w:val="19"/>
           <w:szCs w:val="19"/>
         </w:rPr>
-        <w:t xml:space="preserve">() != </w:t>
+        <w:t>(</w:t>
+      </w:r>
+      <w:proofErr w:type="gramEnd"/>
+      <w:r>
+        <w:rPr>
+          <w:rFonts w:ascii="Cascadia Mono" w:hAnsi="Cascadia Mono" w:cs="Cascadia Mono"/>
+          <w:color w:val="000000"/>
+          <w:sz w:val="19"/>
+          <w:szCs w:val="19"/>
+        </w:rPr>
+        <w:t xml:space="preserve">) != </w:t>
       </w:r>
       <w:r>
         <w:rPr>
@@ -6553,7 +7167,6 @@
           <w:color w:val="A31515"/>
           <w:sz w:val="19"/>
           <w:szCs w:val="19"/>
-          <w:lang w:val="ru-RU"/>
         </w:rPr>
         <w:t>'\n'</w:t>
       </w:r>
@@ -6563,7 +7176,6 @@
           <w:color w:val="000000"/>
           <w:sz w:val="19"/>
           <w:szCs w:val="19"/>
-          <w:lang w:val="ru-RU"/>
         </w:rPr>
         <w:t>);</w:t>
       </w:r>
@@ -6587,7 +7199,6 @@
           <w:color w:val="000000"/>
           <w:sz w:val="19"/>
           <w:szCs w:val="19"/>
-          <w:lang w:val="ru-RU"/>
         </w:rPr>
         <w:t xml:space="preserve">            </w:t>
       </w:r>
@@ -6613,6 +7224,7 @@
         </w:rPr>
         <w:t xml:space="preserve"> </w:t>
       </w:r>
+      <w:proofErr w:type="gramStart"/>
       <w:r>
         <w:rPr>
           <w:rFonts w:ascii="Cascadia Mono" w:hAnsi="Cascadia Mono" w:cs="Cascadia Mono"/>
@@ -6641,7 +7253,18 @@
           <w:szCs w:val="19"/>
           <w:lang w:val="ru-RU"/>
         </w:rPr>
-        <w:t>"Неверные входные данные\n"</w:t>
+        <w:t>"</w:t>
+      </w:r>
+      <w:proofErr w:type="gramEnd"/>
+      <w:r>
+        <w:rPr>
+          <w:rFonts w:ascii="Cascadia Mono" w:hAnsi="Cascadia Mono" w:cs="Cascadia Mono"/>
+          <w:color w:val="A31515"/>
+          <w:sz w:val="19"/>
+          <w:szCs w:val="19"/>
+          <w:lang w:val="ru-RU"/>
+        </w:rPr>
+        <w:t>Неверные входные данные\n"</w:t>
       </w:r>
       <w:r>
         <w:rPr>
@@ -6774,7 +7397,17 @@
           <w:sz w:val="19"/>
           <w:szCs w:val="19"/>
         </w:rPr>
-        <w:t xml:space="preserve"> (!</w:t>
+        <w:t xml:space="preserve"> </w:t>
+      </w:r>
+      <w:proofErr w:type="gramStart"/>
+      <w:r>
+        <w:rPr>
+          <w:rFonts w:ascii="Cascadia Mono" w:hAnsi="Cascadia Mono" w:cs="Cascadia Mono"/>
+          <w:color w:val="000000"/>
+          <w:sz w:val="19"/>
+          <w:szCs w:val="19"/>
+        </w:rPr>
+        <w:t>(!</w:t>
       </w:r>
       <w:proofErr w:type="spellStart"/>
       <w:r>
@@ -6787,6 +7420,7 @@
         <w:t>isIncorrect</w:t>
       </w:r>
       <w:proofErr w:type="spellEnd"/>
+      <w:proofErr w:type="gramEnd"/>
       <w:r>
         <w:rPr>
           <w:rFonts w:ascii="Cascadia Mono" w:hAnsi="Cascadia Mono" w:cs="Cascadia Mono"/>
@@ -6983,6 +7617,7 @@
         </w:rPr>
         <w:t xml:space="preserve"> </w:t>
       </w:r>
+      <w:proofErr w:type="gramStart"/>
       <w:r>
         <w:rPr>
           <w:rFonts w:ascii="Cascadia Mono" w:hAnsi="Cascadia Mono" w:cs="Cascadia Mono"/>
@@ -7011,7 +7646,18 @@
           <w:szCs w:val="19"/>
           <w:lang w:val="ru-RU"/>
         </w:rPr>
-        <w:t>"Количество элементов должно быть больше 0 и меньше "</w:t>
+        <w:t>"</w:t>
+      </w:r>
+      <w:proofErr w:type="gramEnd"/>
+      <w:r>
+        <w:rPr>
+          <w:rFonts w:ascii="Cascadia Mono" w:hAnsi="Cascadia Mono" w:cs="Cascadia Mono"/>
+          <w:color w:val="A31515"/>
+          <w:sz w:val="19"/>
+          <w:szCs w:val="19"/>
+          <w:lang w:val="ru-RU"/>
+        </w:rPr>
+        <w:t>Количество элементов должно быть больше 0 и меньше "</w:t>
       </w:r>
       <w:r>
         <w:rPr>
@@ -7054,15 +7700,15 @@
           <w:color w:val="000000"/>
           <w:sz w:val="19"/>
           <w:szCs w:val="19"/>
-          <w:lang w:val="ru-RU"/>
-        </w:rPr>
-      </w:pPr>
-      <w:r>
-        <w:rPr>
-          <w:rFonts w:ascii="Cascadia Mono" w:hAnsi="Cascadia Mono" w:cs="Cascadia Mono"/>
-          <w:color w:val="000000"/>
-          <w:sz w:val="19"/>
-          <w:szCs w:val="19"/>
+        </w:rPr>
+      </w:pPr>
+      <w:r>
+        <w:rPr>
+          <w:rFonts w:ascii="Cascadia Mono" w:hAnsi="Cascadia Mono" w:cs="Cascadia Mono"/>
+          <w:color w:val="000000"/>
+          <w:sz w:val="19"/>
+          <w:szCs w:val="19"/>
+          <w:lang w:val="ru-RU"/>
         </w:rPr>
         <w:t xml:space="preserve">                 </w:t>
       </w:r>
@@ -7072,7 +7718,6 @@
           <w:color w:val="008080"/>
           <w:sz w:val="19"/>
           <w:szCs w:val="19"/>
-          <w:lang w:val="ru-RU"/>
         </w:rPr>
         <w:t>&lt;&lt;</w:t>
       </w:r>
@@ -7082,7 +7727,6 @@
           <w:color w:val="A31515"/>
           <w:sz w:val="19"/>
           <w:szCs w:val="19"/>
-          <w:lang w:val="ru-RU"/>
         </w:rPr>
         <w:t>"\n"</w:t>
       </w:r>
@@ -7092,7 +7736,6 @@
           <w:color w:val="000000"/>
           <w:sz w:val="19"/>
           <w:szCs w:val="19"/>
-          <w:lang w:val="ru-RU"/>
         </w:rPr>
         <w:t>;</w:t>
       </w:r>
@@ -7115,7 +7758,6 @@
           <w:color w:val="000000"/>
           <w:sz w:val="19"/>
           <w:szCs w:val="19"/>
-          <w:lang w:val="ru-RU"/>
         </w:rPr>
         <w:t xml:space="preserve">        </w:t>
       </w:r>
@@ -7753,6 +8395,7 @@
         </w:rPr>
         <w:t xml:space="preserve"> </w:t>
       </w:r>
+      <w:proofErr w:type="gramStart"/>
       <w:r>
         <w:rPr>
           <w:rFonts w:ascii="Cascadia Mono" w:hAnsi="Cascadia Mono" w:cs="Cascadia Mono"/>
@@ -7781,7 +8424,18 @@
           <w:szCs w:val="19"/>
           <w:lang w:val="ru-RU"/>
         </w:rPr>
-        <w:t>"Введите "</w:t>
+        <w:t>"</w:t>
+      </w:r>
+      <w:proofErr w:type="gramEnd"/>
+      <w:r>
+        <w:rPr>
+          <w:rFonts w:ascii="Cascadia Mono" w:hAnsi="Cascadia Mono" w:cs="Cascadia Mono"/>
+          <w:color w:val="A31515"/>
+          <w:sz w:val="19"/>
+          <w:szCs w:val="19"/>
+          <w:lang w:val="ru-RU"/>
+        </w:rPr>
+        <w:t>Введите "</w:t>
       </w:r>
       <w:r>
         <w:rPr>
@@ -8108,6 +8762,7 @@
         <w:t xml:space="preserve"> (</w:t>
       </w:r>
       <w:proofErr w:type="spellStart"/>
+      <w:proofErr w:type="gramStart"/>
       <w:r>
         <w:rPr>
           <w:rFonts w:ascii="Cascadia Mono" w:hAnsi="Cascadia Mono" w:cs="Cascadia Mono"/>
@@ -8118,6 +8773,7 @@
         <w:t>cin.fail</w:t>
       </w:r>
       <w:proofErr w:type="spellEnd"/>
+      <w:proofErr w:type="gramEnd"/>
       <w:r>
         <w:rPr>
           <w:rFonts w:ascii="Cascadia Mono" w:hAnsi="Cascadia Mono" w:cs="Cascadia Mono"/>
@@ -8254,6 +8910,7 @@
         </w:rPr>
         <w:t xml:space="preserve"> </w:t>
       </w:r>
+      <w:proofErr w:type="gramStart"/>
       <w:r>
         <w:rPr>
           <w:rFonts w:ascii="Cascadia Mono" w:hAnsi="Cascadia Mono" w:cs="Cascadia Mono"/>
@@ -8282,7 +8939,18 @@
           <w:szCs w:val="19"/>
           <w:lang w:val="ru-RU"/>
         </w:rPr>
-        <w:t>"Неверные входные данные\n"</w:t>
+        <w:t>"</w:t>
+      </w:r>
+      <w:proofErr w:type="gramEnd"/>
+      <w:r>
+        <w:rPr>
+          <w:rFonts w:ascii="Cascadia Mono" w:hAnsi="Cascadia Mono" w:cs="Cascadia Mono"/>
+          <w:color w:val="A31515"/>
+          <w:sz w:val="19"/>
+          <w:szCs w:val="19"/>
+          <w:lang w:val="ru-RU"/>
+        </w:rPr>
+        <w:t>Неверные входные данные\n"</w:t>
       </w:r>
       <w:r>
         <w:rPr>
@@ -8318,6 +8986,7 @@
         <w:t xml:space="preserve">                </w:t>
       </w:r>
       <w:proofErr w:type="spellStart"/>
+      <w:proofErr w:type="gramStart"/>
       <w:r>
         <w:rPr>
           <w:rFonts w:ascii="Cascadia Mono" w:hAnsi="Cascadia Mono" w:cs="Cascadia Mono"/>
@@ -8328,6 +8997,7 @@
         <w:t>cin.clear</w:t>
       </w:r>
       <w:proofErr w:type="spellEnd"/>
+      <w:proofErr w:type="gramEnd"/>
       <w:r>
         <w:rPr>
           <w:rFonts w:ascii="Cascadia Mono" w:hAnsi="Cascadia Mono" w:cs="Cascadia Mono"/>
@@ -8378,6 +9048,7 @@
         <w:t xml:space="preserve"> (</w:t>
       </w:r>
       <w:proofErr w:type="spellStart"/>
+      <w:proofErr w:type="gramStart"/>
       <w:r>
         <w:rPr>
           <w:rFonts w:ascii="Cascadia Mono" w:hAnsi="Cascadia Mono" w:cs="Cascadia Mono"/>
@@ -8395,7 +9066,17 @@
           <w:sz w:val="19"/>
           <w:szCs w:val="19"/>
         </w:rPr>
-        <w:t xml:space="preserve">() != </w:t>
+        <w:t>(</w:t>
+      </w:r>
+      <w:proofErr w:type="gramEnd"/>
+      <w:r>
+        <w:rPr>
+          <w:rFonts w:ascii="Cascadia Mono" w:hAnsi="Cascadia Mono" w:cs="Cascadia Mono"/>
+          <w:color w:val="000000"/>
+          <w:sz w:val="19"/>
+          <w:szCs w:val="19"/>
+        </w:rPr>
+        <w:t xml:space="preserve">) != </w:t>
       </w:r>
       <w:r>
         <w:rPr>
@@ -8448,7 +9129,6 @@
           <w:color w:val="000000"/>
           <w:sz w:val="19"/>
           <w:szCs w:val="19"/>
-          <w:lang w:val="ru-RU"/>
         </w:rPr>
       </w:pPr>
       <w:r>
@@ -8476,7 +9156,17 @@
           <w:sz w:val="19"/>
           <w:szCs w:val="19"/>
         </w:rPr>
-        <w:t xml:space="preserve"> (!</w:t>
+        <w:t xml:space="preserve"> </w:t>
+      </w:r>
+      <w:proofErr w:type="gramStart"/>
+      <w:r>
+        <w:rPr>
+          <w:rFonts w:ascii="Cascadia Mono" w:hAnsi="Cascadia Mono" w:cs="Cascadia Mono"/>
+          <w:color w:val="000000"/>
+          <w:sz w:val="19"/>
+          <w:szCs w:val="19"/>
+        </w:rPr>
+        <w:t>(!</w:t>
       </w:r>
       <w:proofErr w:type="spellStart"/>
       <w:r>
@@ -8489,6 +9179,7 @@
         <w:t>isIncorrect</w:t>
       </w:r>
       <w:proofErr w:type="spellEnd"/>
+      <w:proofErr w:type="gramEnd"/>
       <w:r>
         <w:rPr>
           <w:rFonts w:ascii="Cascadia Mono" w:hAnsi="Cascadia Mono" w:cs="Cascadia Mono"/>
@@ -8524,7 +9215,6 @@
           <w:color w:val="A31515"/>
           <w:sz w:val="19"/>
           <w:szCs w:val="19"/>
-          <w:lang w:val="ru-RU"/>
         </w:rPr>
         <w:t>'\n'</w:t>
       </w:r>
@@ -8534,7 +9224,6 @@
           <w:color w:val="000000"/>
           <w:sz w:val="19"/>
           <w:szCs w:val="19"/>
-          <w:lang w:val="ru-RU"/>
         </w:rPr>
         <w:t>)</w:t>
       </w:r>
@@ -8558,9 +9247,18 @@
           <w:color w:val="000000"/>
           <w:sz w:val="19"/>
           <w:szCs w:val="19"/>
-          <w:lang w:val="ru-RU"/>
-        </w:rPr>
-        <w:t xml:space="preserve">            {</w:t>
+        </w:rPr>
+        <w:t xml:space="preserve">            </w:t>
+      </w:r>
+      <w:r>
+        <w:rPr>
+          <w:rFonts w:ascii="Cascadia Mono" w:hAnsi="Cascadia Mono" w:cs="Cascadia Mono"/>
+          <w:color w:val="000000"/>
+          <w:sz w:val="19"/>
+          <w:szCs w:val="19"/>
+          <w:lang w:val="ru-RU"/>
+        </w:rPr>
+        <w:t>{</w:t>
       </w:r>
     </w:p>
     <w:p>
@@ -8676,6 +9374,7 @@
         </w:rPr>
         <w:t xml:space="preserve"> </w:t>
       </w:r>
+      <w:proofErr w:type="gramStart"/>
       <w:r>
         <w:rPr>
           <w:rFonts w:ascii="Cascadia Mono" w:hAnsi="Cascadia Mono" w:cs="Cascadia Mono"/>
@@ -8704,7 +9403,18 @@
           <w:szCs w:val="19"/>
           <w:lang w:val="ru-RU"/>
         </w:rPr>
-        <w:t>"Неверные входные данные\n"</w:t>
+        <w:t>"</w:t>
+      </w:r>
+      <w:proofErr w:type="gramEnd"/>
+      <w:r>
+        <w:rPr>
+          <w:rFonts w:ascii="Cascadia Mono" w:hAnsi="Cascadia Mono" w:cs="Cascadia Mono"/>
+          <w:color w:val="A31515"/>
+          <w:sz w:val="19"/>
+          <w:szCs w:val="19"/>
+          <w:lang w:val="ru-RU"/>
+        </w:rPr>
+        <w:t>Неверные входные данные\n"</w:t>
       </w:r>
       <w:r>
         <w:rPr>
@@ -8740,6 +9450,7 @@
         <w:t xml:space="preserve">                </w:t>
       </w:r>
       <w:proofErr w:type="spellStart"/>
+      <w:proofErr w:type="gramStart"/>
       <w:r>
         <w:rPr>
           <w:rFonts w:ascii="Cascadia Mono" w:hAnsi="Cascadia Mono" w:cs="Cascadia Mono"/>
@@ -8750,6 +9461,7 @@
         <w:t>cin.clear</w:t>
       </w:r>
       <w:proofErr w:type="spellEnd"/>
+      <w:proofErr w:type="gramEnd"/>
       <w:r>
         <w:rPr>
           <w:rFonts w:ascii="Cascadia Mono" w:hAnsi="Cascadia Mono" w:cs="Cascadia Mono"/>
@@ -8800,6 +9512,7 @@
         <w:t xml:space="preserve"> (</w:t>
       </w:r>
       <w:proofErr w:type="spellStart"/>
+      <w:proofErr w:type="gramStart"/>
       <w:r>
         <w:rPr>
           <w:rFonts w:ascii="Cascadia Mono" w:hAnsi="Cascadia Mono" w:cs="Cascadia Mono"/>
@@ -8817,7 +9530,17 @@
           <w:sz w:val="19"/>
           <w:szCs w:val="19"/>
         </w:rPr>
-        <w:t xml:space="preserve">() != </w:t>
+        <w:t>(</w:t>
+      </w:r>
+      <w:proofErr w:type="gramEnd"/>
+      <w:r>
+        <w:rPr>
+          <w:rFonts w:ascii="Cascadia Mono" w:hAnsi="Cascadia Mono" w:cs="Cascadia Mono"/>
+          <w:color w:val="000000"/>
+          <w:sz w:val="19"/>
+          <w:szCs w:val="19"/>
+        </w:rPr>
+        <w:t xml:space="preserve">) != </w:t>
       </w:r>
       <w:r>
         <w:rPr>
@@ -9184,6 +9907,7 @@
         </w:rPr>
         <w:t xml:space="preserve"> </w:t>
       </w:r>
+      <w:proofErr w:type="gramStart"/>
       <w:r>
         <w:rPr>
           <w:rFonts w:ascii="Cascadia Mono" w:hAnsi="Cascadia Mono" w:cs="Cascadia Mono"/>
@@ -9212,7 +9936,18 @@
           <w:szCs w:val="19"/>
           <w:lang w:val="ru-RU"/>
         </w:rPr>
-        <w:t>"Из-за количества элементов они должны находиться"</w:t>
+        <w:t>"</w:t>
+      </w:r>
+      <w:proofErr w:type="gramEnd"/>
+      <w:r>
+        <w:rPr>
+          <w:rFonts w:ascii="Cascadia Mono" w:hAnsi="Cascadia Mono" w:cs="Cascadia Mono"/>
+          <w:color w:val="A31515"/>
+          <w:sz w:val="19"/>
+          <w:szCs w:val="19"/>
+          <w:lang w:val="ru-RU"/>
+        </w:rPr>
+        <w:t>Из-за количества элементов они должны находиться"</w:t>
       </w:r>
     </w:p>
     <w:p>
@@ -9258,6 +9993,7 @@
         </w:rPr>
         <w:t xml:space="preserve">  </w:t>
       </w:r>
+      <w:proofErr w:type="gramStart"/>
       <w:r>
         <w:rPr>
           <w:rFonts w:ascii="Cascadia Mono" w:hAnsi="Cascadia Mono" w:cs="Cascadia Mono"/>
@@ -9286,7 +10022,18 @@
           <w:szCs w:val="19"/>
           <w:lang w:val="ru-RU"/>
         </w:rPr>
-        <w:t>" в промежутке от "</w:t>
+        <w:t>"</w:t>
+      </w:r>
+      <w:proofErr w:type="gramEnd"/>
+      <w:r>
+        <w:rPr>
+          <w:rFonts w:ascii="Cascadia Mono" w:hAnsi="Cascadia Mono" w:cs="Cascadia Mono"/>
+          <w:color w:val="A31515"/>
+          <w:sz w:val="19"/>
+          <w:szCs w:val="19"/>
+          <w:lang w:val="ru-RU"/>
+        </w:rPr>
+        <w:t xml:space="preserve"> в промежутке от "</w:t>
       </w:r>
       <w:r>
         <w:rPr>
@@ -9947,7 +10694,27 @@
           <w:sz w:val="19"/>
           <w:szCs w:val="19"/>
         </w:rPr>
-        <w:t xml:space="preserve"> = abs(average - </w:t>
+        <w:t xml:space="preserve"> = </w:t>
+      </w:r>
+      <w:proofErr w:type="gramStart"/>
+      <w:r>
+        <w:rPr>
+          <w:rFonts w:ascii="Cascadia Mono" w:hAnsi="Cascadia Mono" w:cs="Cascadia Mono"/>
+          <w:color w:val="000000"/>
+          <w:sz w:val="19"/>
+          <w:szCs w:val="19"/>
+        </w:rPr>
+        <w:t>abs(</w:t>
+      </w:r>
+      <w:proofErr w:type="gramEnd"/>
+      <w:r>
+        <w:rPr>
+          <w:rFonts w:ascii="Cascadia Mono" w:hAnsi="Cascadia Mono" w:cs="Cascadia Mono"/>
+          <w:color w:val="000000"/>
+          <w:sz w:val="19"/>
+          <w:szCs w:val="19"/>
+        </w:rPr>
+        <w:t xml:space="preserve">average - </w:t>
       </w:r>
       <w:proofErr w:type="spellStart"/>
       <w:r>
@@ -10169,7 +10936,27 @@
           <w:sz w:val="19"/>
           <w:szCs w:val="19"/>
         </w:rPr>
-        <w:t xml:space="preserve"> = abs(average - </w:t>
+        <w:t xml:space="preserve"> = </w:t>
+      </w:r>
+      <w:proofErr w:type="gramStart"/>
+      <w:r>
+        <w:rPr>
+          <w:rFonts w:ascii="Cascadia Mono" w:hAnsi="Cascadia Mono" w:cs="Cascadia Mono"/>
+          <w:color w:val="000000"/>
+          <w:sz w:val="19"/>
+          <w:szCs w:val="19"/>
+        </w:rPr>
+        <w:t>abs(</w:t>
+      </w:r>
+      <w:proofErr w:type="gramEnd"/>
+      <w:r>
+        <w:rPr>
+          <w:rFonts w:ascii="Cascadia Mono" w:hAnsi="Cascadia Mono" w:cs="Cascadia Mono"/>
+          <w:color w:val="000000"/>
+          <w:sz w:val="19"/>
+          <w:szCs w:val="19"/>
+        </w:rPr>
+        <w:t xml:space="preserve">average - </w:t>
       </w:r>
       <w:proofErr w:type="spellStart"/>
       <w:r>
@@ -10804,6 +11591,7 @@
         </w:rPr>
         <w:t xml:space="preserve">    </w:t>
       </w:r>
+      <w:proofErr w:type="gramStart"/>
       <w:r>
         <w:rPr>
           <w:rFonts w:ascii="Cascadia Mono" w:hAnsi="Cascadia Mono" w:cs="Cascadia Mono"/>
@@ -10811,7 +11599,17 @@
           <w:sz w:val="19"/>
           <w:szCs w:val="19"/>
         </w:rPr>
-        <w:t>delete[]</w:t>
+        <w:t>delete[</w:t>
+      </w:r>
+      <w:proofErr w:type="gramEnd"/>
+      <w:r>
+        <w:rPr>
+          <w:rFonts w:ascii="Cascadia Mono" w:hAnsi="Cascadia Mono" w:cs="Cascadia Mono"/>
+          <w:color w:val="0000FF"/>
+          <w:sz w:val="19"/>
+          <w:szCs w:val="19"/>
+        </w:rPr>
+        <w:t>]</w:t>
       </w:r>
       <w:r>
         <w:rPr>
@@ -10853,7 +11651,6 @@
           <w:color w:val="000000"/>
           <w:sz w:val="19"/>
           <w:szCs w:val="19"/>
-          <w:lang w:val="ru-RU"/>
         </w:rPr>
       </w:pPr>
       <w:r>
@@ -10865,25 +11662,21 @@
         </w:rPr>
         <w:t xml:space="preserve">    </w:t>
       </w:r>
-      <w:proofErr w:type="spellStart"/>
       <w:r>
         <w:rPr>
           <w:rFonts w:ascii="Cascadia Mono" w:hAnsi="Cascadia Mono" w:cs="Cascadia Mono"/>
           <w:color w:val="0000FF"/>
           <w:sz w:val="19"/>
           <w:szCs w:val="19"/>
-          <w:lang w:val="ru-RU"/>
         </w:rPr>
         <w:t>return</w:t>
       </w:r>
-      <w:proofErr w:type="spellEnd"/>
-      <w:r>
-        <w:rPr>
-          <w:rFonts w:ascii="Cascadia Mono" w:hAnsi="Cascadia Mono" w:cs="Cascadia Mono"/>
-          <w:color w:val="000000"/>
-          <w:sz w:val="19"/>
-          <w:szCs w:val="19"/>
-          <w:lang w:val="ru-RU"/>
+      <w:r>
+        <w:rPr>
+          <w:rFonts w:ascii="Cascadia Mono" w:hAnsi="Cascadia Mono" w:cs="Cascadia Mono"/>
+          <w:color w:val="000000"/>
+          <w:sz w:val="19"/>
+          <w:szCs w:val="19"/>
         </w:rPr>
         <w:t xml:space="preserve"> 0;</w:t>
       </w:r>
@@ -10895,16 +11688,14 @@
           <w:color w:val="000000"/>
           <w:sz w:val="19"/>
           <w:szCs w:val="19"/>
-          <w:lang w:val="ru-RU"/>
-        </w:rPr>
-      </w:pPr>
-      <w:r>
-        <w:rPr>
-          <w:rFonts w:ascii="Cascadia Mono" w:hAnsi="Cascadia Mono" w:cs="Cascadia Mono"/>
-          <w:color w:val="000000"/>
-          <w:sz w:val="19"/>
-          <w:szCs w:val="19"/>
-          <w:lang w:val="ru-RU"/>
+        </w:rPr>
+      </w:pPr>
+      <w:r>
+        <w:rPr>
+          <w:rFonts w:ascii="Cascadia Mono" w:hAnsi="Cascadia Mono" w:cs="Cascadia Mono"/>
+          <w:color w:val="000000"/>
+          <w:sz w:val="19"/>
+          <w:szCs w:val="19"/>
         </w:rPr>
         <w:t>}</w:t>
       </w:r>
@@ -10916,7 +11707,6 @@
           <w:color w:val="000000"/>
           <w:sz w:val="19"/>
           <w:szCs w:val="19"/>
-          <w:lang w:val="ru-RU"/>
         </w:rPr>
       </w:pPr>
     </w:p>
@@ -11015,13 +11805,23 @@
         <w:t xml:space="preserve">import </w:t>
       </w:r>
       <w:proofErr w:type="spellStart"/>
-      <w:r>
-        <w:rPr>
-          <w:rFonts w:ascii="Consolas" w:hAnsi="Consolas"/>
-          <w:sz w:val="20"/>
-          <w:szCs w:val="20"/>
-        </w:rPr>
-        <w:t>java.util.Scanner</w:t>
+      <w:proofErr w:type="gramStart"/>
+      <w:r>
+        <w:rPr>
+          <w:rFonts w:ascii="Consolas" w:hAnsi="Consolas"/>
+          <w:sz w:val="20"/>
+          <w:szCs w:val="20"/>
+        </w:rPr>
+        <w:t>java.util</w:t>
+      </w:r>
+      <w:proofErr w:type="gramEnd"/>
+      <w:r>
+        <w:rPr>
+          <w:rFonts w:ascii="Consolas" w:hAnsi="Consolas"/>
+          <w:sz w:val="20"/>
+          <w:szCs w:val="20"/>
+        </w:rPr>
+        <w:t>.Scanner</w:t>
       </w:r>
       <w:proofErr w:type="spellEnd"/>
       <w:r>
@@ -11073,7 +11873,25 @@
           <w:sz w:val="20"/>
           <w:szCs w:val="20"/>
         </w:rPr>
-        <w:t xml:space="preserve">    public static void main(String[] </w:t>
+        <w:t xml:space="preserve">    public static void </w:t>
+      </w:r>
+      <w:proofErr w:type="gramStart"/>
+      <w:r>
+        <w:rPr>
+          <w:rFonts w:ascii="Consolas" w:hAnsi="Consolas"/>
+          <w:sz w:val="20"/>
+          <w:szCs w:val="20"/>
+        </w:rPr>
+        <w:t>main(</w:t>
+      </w:r>
+      <w:proofErr w:type="gramEnd"/>
+      <w:r>
+        <w:rPr>
+          <w:rFonts w:ascii="Consolas" w:hAnsi="Consolas"/>
+          <w:sz w:val="20"/>
+          <w:szCs w:val="20"/>
+        </w:rPr>
+        <w:t xml:space="preserve">String[] </w:t>
       </w:r>
       <w:proofErr w:type="spellStart"/>
       <w:r>
@@ -11108,7 +11926,25 @@
           <w:sz w:val="20"/>
           <w:szCs w:val="20"/>
         </w:rPr>
-        <w:t xml:space="preserve">        Scanner input = new Scanner(System.in);</w:t>
+        <w:t xml:space="preserve">        Scanner input = new </w:t>
+      </w:r>
+      <w:proofErr w:type="gramStart"/>
+      <w:r>
+        <w:rPr>
+          <w:rFonts w:ascii="Consolas" w:hAnsi="Consolas"/>
+          <w:sz w:val="20"/>
+          <w:szCs w:val="20"/>
+        </w:rPr>
+        <w:t>Scanner(</w:t>
+      </w:r>
+      <w:proofErr w:type="gramEnd"/>
+      <w:r>
+        <w:rPr>
+          <w:rFonts w:ascii="Consolas" w:hAnsi="Consolas"/>
+          <w:sz w:val="20"/>
+          <w:szCs w:val="20"/>
+        </w:rPr>
+        <w:t>System.in);</w:t>
       </w:r>
     </w:p>
     <w:p>
@@ -11988,6 +12824,7 @@
         <w:t>(</w:t>
       </w:r>
       <w:proofErr w:type="spellStart"/>
+      <w:proofErr w:type="gramStart"/>
       <w:r>
         <w:rPr>
           <w:rFonts w:ascii="Consolas" w:hAnsi="Consolas"/>
@@ -11997,6 +12834,7 @@
         <w:t>input.nextLine</w:t>
       </w:r>
       <w:proofErr w:type="spellEnd"/>
+      <w:proofErr w:type="gramEnd"/>
       <w:r>
         <w:rPr>
           <w:rFonts w:ascii="Consolas" w:hAnsi="Consolas"/>
@@ -12179,7 +13017,16 @@
           <w:sz w:val="20"/>
           <w:szCs w:val="20"/>
         </w:rPr>
-        <w:t xml:space="preserve">            if (!</w:t>
+        <w:t xml:space="preserve">            if </w:t>
+      </w:r>
+      <w:proofErr w:type="gramStart"/>
+      <w:r>
+        <w:rPr>
+          <w:rFonts w:ascii="Consolas" w:hAnsi="Consolas"/>
+          <w:sz w:val="20"/>
+          <w:szCs w:val="20"/>
+        </w:rPr>
+        <w:t>(!</w:t>
       </w:r>
       <w:proofErr w:type="spellStart"/>
       <w:r>
@@ -12191,6 +13038,7 @@
         <w:t>isIncorrect</w:t>
       </w:r>
       <w:proofErr w:type="spellEnd"/>
+      <w:proofErr w:type="gramEnd"/>
       <w:r>
         <w:rPr>
           <w:rFonts w:ascii="Consolas" w:hAnsi="Consolas"/>
@@ -12628,7 +13476,25 @@
           <w:sz w:val="20"/>
           <w:szCs w:val="20"/>
         </w:rPr>
-        <w:t xml:space="preserve">        int[] </w:t>
+        <w:t xml:space="preserve">        </w:t>
+      </w:r>
+      <w:proofErr w:type="gramStart"/>
+      <w:r>
+        <w:rPr>
+          <w:rFonts w:ascii="Consolas" w:hAnsi="Consolas"/>
+          <w:sz w:val="20"/>
+          <w:szCs w:val="20"/>
+        </w:rPr>
+        <w:t>int[</w:t>
+      </w:r>
+      <w:proofErr w:type="gramEnd"/>
+      <w:r>
+        <w:rPr>
+          <w:rFonts w:ascii="Consolas" w:hAnsi="Consolas"/>
+          <w:sz w:val="20"/>
+          <w:szCs w:val="20"/>
+        </w:rPr>
+        <w:t xml:space="preserve">] </w:t>
       </w:r>
       <w:proofErr w:type="spellStart"/>
       <w:r>
@@ -13013,6 +13879,7 @@
         <w:t>(</w:t>
       </w:r>
       <w:proofErr w:type="spellStart"/>
+      <w:proofErr w:type="gramStart"/>
       <w:r>
         <w:rPr>
           <w:rFonts w:ascii="Consolas" w:hAnsi="Consolas"/>
@@ -13022,6 +13889,7 @@
         <w:t>input.nextLine</w:t>
       </w:r>
       <w:proofErr w:type="spellEnd"/>
+      <w:proofErr w:type="gramEnd"/>
       <w:r>
         <w:rPr>
           <w:rFonts w:ascii="Consolas" w:hAnsi="Consolas"/>
@@ -13204,7 +14072,16 @@
           <w:sz w:val="20"/>
           <w:szCs w:val="20"/>
         </w:rPr>
-        <w:t xml:space="preserve">                if (!</w:t>
+        <w:t xml:space="preserve">                if </w:t>
+      </w:r>
+      <w:proofErr w:type="gramStart"/>
+      <w:r>
+        <w:rPr>
+          <w:rFonts w:ascii="Consolas" w:hAnsi="Consolas"/>
+          <w:sz w:val="20"/>
+          <w:szCs w:val="20"/>
+        </w:rPr>
+        <w:t>(!</w:t>
       </w:r>
       <w:proofErr w:type="spellStart"/>
       <w:r>
@@ -13216,6 +14093,7 @@
         <w:t>isIncorrect</w:t>
       </w:r>
       <w:proofErr w:type="spellEnd"/>
+      <w:proofErr w:type="gramEnd"/>
       <w:r>
         <w:rPr>
           <w:rFonts w:ascii="Consolas" w:hAnsi="Consolas"/>
@@ -13644,6 +14522,7 @@
         <w:t xml:space="preserve">        </w:t>
       </w:r>
       <w:proofErr w:type="spellStart"/>
+      <w:proofErr w:type="gramStart"/>
       <w:r>
         <w:rPr>
           <w:rFonts w:ascii="Consolas" w:hAnsi="Consolas"/>
@@ -13653,6 +14532,7 @@
         <w:t>input.close</w:t>
       </w:r>
       <w:proofErr w:type="spellEnd"/>
+      <w:proofErr w:type="gramEnd"/>
       <w:r>
         <w:rPr>
           <w:rFonts w:ascii="Consolas" w:hAnsi="Consolas"/>
@@ -13917,6 +14797,7 @@
         <w:t xml:space="preserve"> = </w:t>
       </w:r>
       <w:proofErr w:type="spellStart"/>
+      <w:proofErr w:type="gramStart"/>
       <w:r>
         <w:rPr>
           <w:rFonts w:ascii="Consolas" w:hAnsi="Consolas"/>
@@ -13932,7 +14813,16 @@
           <w:sz w:val="20"/>
           <w:szCs w:val="20"/>
         </w:rPr>
-        <w:t xml:space="preserve">(average - </w:t>
+        <w:t>(</w:t>
+      </w:r>
+      <w:proofErr w:type="gramEnd"/>
+      <w:r>
+        <w:rPr>
+          <w:rFonts w:ascii="Consolas" w:hAnsi="Consolas"/>
+          <w:sz w:val="20"/>
+          <w:szCs w:val="20"/>
+        </w:rPr>
+        <w:t xml:space="preserve">average - </w:t>
       </w:r>
       <w:proofErr w:type="spellStart"/>
       <w:r>
@@ -14077,6 +14967,7 @@
         <w:t xml:space="preserve"> = </w:t>
       </w:r>
       <w:proofErr w:type="spellStart"/>
+      <w:proofErr w:type="gramStart"/>
       <w:r>
         <w:rPr>
           <w:rFonts w:ascii="Consolas" w:hAnsi="Consolas"/>
@@ -14092,7 +14983,16 @@
           <w:sz w:val="20"/>
           <w:szCs w:val="20"/>
         </w:rPr>
-        <w:t xml:space="preserve">(average - </w:t>
+        <w:t>(</w:t>
+      </w:r>
+      <w:proofErr w:type="gramEnd"/>
+      <w:r>
+        <w:rPr>
+          <w:rFonts w:ascii="Consolas" w:hAnsi="Consolas"/>
+          <w:sz w:val="20"/>
+          <w:szCs w:val="20"/>
+        </w:rPr>
+        <w:t xml:space="preserve">average - </w:t>
       </w:r>
       <w:proofErr w:type="spellStart"/>
       <w:r>
@@ -15352,7 +16252,7 @@
           <v:shape id="_x0000_i1028" type="#_x0000_t75" style="width:457.05pt;height:691.85pt" o:ole="">
             <v:imagedata r:id="rId8" o:title=""/>
           </v:shape>
-          <o:OLEObject Type="Embed" ProgID="Visio.Drawing.15" ShapeID="_x0000_i1028" DrawAspect="Content" ObjectID="_1758183150" r:id="rId9"/>
+          <o:OLEObject Type="Embed" ProgID="Visio.Drawing.15" ShapeID="_x0000_i1028" DrawAspect="Content" ObjectID="_1758486573" r:id="rId9"/>
         </w:object>
       </w:r>
     </w:p>
@@ -15372,7 +16272,7 @@
           <v:shape id="_x0000_i1030" type="#_x0000_t75" style="width:482.1pt;height:407.6pt" o:ole="">
             <v:imagedata r:id="rId10" o:title=""/>
           </v:shape>
-          <o:OLEObject Type="Embed" ProgID="Visio.Drawing.15" ShapeID="_x0000_i1030" DrawAspect="Content" ObjectID="_1758183151" r:id="rId11"/>
+          <o:OLEObject Type="Embed" ProgID="Visio.Drawing.15" ShapeID="_x0000_i1030" DrawAspect="Content" ObjectID="_1758486574" r:id="rId11"/>
         </w:object>
       </w:r>
     </w:p>

</xml_diff>